<commit_message>
Finished Functionality V 1.0
</commit_message>
<xml_diff>
--- a/Functioinality_Guidelines.docx
+++ b/Functioinality_Guidelines.docx
@@ -238,7 +238,7 @@
                     </pic:cNvPicPr>
                   </pic:nvPicPr>
                   <pic:blipFill>
-                    <a:blip r:embed="rId5" cstate="print">
+                    <a:blip r:embed="rId7" cstate="print">
                       <a:extLst>
                         <a:ext uri="{28A0092B-C50C-407E-A947-70E740481C1C}">
                           <a14:useLocalDpi xmlns:a14="http://schemas.microsoft.com/office/drawing/2010/main" val="0"/>
@@ -622,47 +622,217 @@
         </w:rPr>
       </w:pPr>
     </w:p>
-    <w:p>
-      <w:pPr>
-        <w:jc w:val="both"/>
-      </w:pPr>
-    </w:p>
-    <w:p>
-      <w:pPr>
-        <w:jc w:val="both"/>
-      </w:pPr>
-    </w:p>
-    <w:p>
-      <w:pPr>
-        <w:jc w:val="both"/>
-      </w:pPr>
-    </w:p>
-    <w:p>
-      <w:pPr>
-        <w:jc w:val="both"/>
-      </w:pPr>
-    </w:p>
-    <w:p>
-      <w:pPr>
-        <w:jc w:val="both"/>
-      </w:pPr>
-    </w:p>
-    <w:p>
-      <w:pPr>
-        <w:jc w:val="both"/>
-      </w:pPr>
-      <w:r>
+    <w:tbl>
+      <w:tblPr>
+        <w:tblStyle w:val="TableGrid"/>
+        <w:tblpPr w:leftFromText="180" w:rightFromText="180" w:vertAnchor="text" w:horzAnchor="margin" w:tblpY="1126"/>
+        <w:tblW w:w="0" w:type="auto"/>
+        <w:tblLook w:val="04A0" w:firstRow="1" w:lastRow="0" w:firstColumn="1" w:lastColumn="0" w:noHBand="0" w:noVBand="1"/>
+      </w:tblPr>
+      <w:tblGrid>
+        <w:gridCol w:w="1696"/>
+        <w:gridCol w:w="2694"/>
+        <w:gridCol w:w="2126"/>
+        <w:gridCol w:w="2500"/>
+      </w:tblGrid>
+      <w:tr>
+        <w:tc>
+          <w:tcPr>
+            <w:tcW w:w="1696" w:type="dxa"/>
+          </w:tcPr>
+          <w:p>
+            <w:pPr>
+              <w:rPr>
+                <w:b/>
+                <w:bCs/>
+                <w:color w:val="003E74"/>
+                <w:sz w:val="28"/>
+                <w:szCs w:val="28"/>
+              </w:rPr>
+            </w:pPr>
+            <w:r>
+              <w:rPr>
+                <w:b/>
+                <w:bCs/>
+                <w:color w:val="003E74"/>
+                <w:sz w:val="28"/>
+                <w:szCs w:val="28"/>
+              </w:rPr>
+              <w:t>Version</w:t>
+            </w:r>
+          </w:p>
+        </w:tc>
+        <w:tc>
+          <w:tcPr>
+            <w:tcW w:w="2694" w:type="dxa"/>
+          </w:tcPr>
+          <w:p>
+            <w:pPr>
+              <w:rPr>
+                <w:b/>
+                <w:bCs/>
+                <w:color w:val="003E74"/>
+                <w:sz w:val="28"/>
+                <w:szCs w:val="28"/>
+              </w:rPr>
+            </w:pPr>
+            <w:r>
+              <w:rPr>
+                <w:b/>
+                <w:bCs/>
+                <w:color w:val="003E74"/>
+                <w:sz w:val="28"/>
+                <w:szCs w:val="28"/>
+              </w:rPr>
+              <w:t>Last updated</w:t>
+            </w:r>
+          </w:p>
+        </w:tc>
+        <w:tc>
+          <w:tcPr>
+            <w:tcW w:w="2126" w:type="dxa"/>
+          </w:tcPr>
+          <w:p>
+            <w:pPr>
+              <w:rPr>
+                <w:b/>
+                <w:bCs/>
+                <w:color w:val="003E74"/>
+                <w:sz w:val="28"/>
+                <w:szCs w:val="28"/>
+              </w:rPr>
+            </w:pPr>
+            <w:r>
+              <w:rPr>
+                <w:b/>
+                <w:bCs/>
+                <w:color w:val="003E74"/>
+                <w:sz w:val="28"/>
+                <w:szCs w:val="28"/>
+              </w:rPr>
+              <w:t>Updated By</w:t>
+            </w:r>
+          </w:p>
+        </w:tc>
+        <w:tc>
+          <w:tcPr>
+            <w:tcW w:w="2500" w:type="dxa"/>
+          </w:tcPr>
+          <w:p>
+            <w:pPr>
+              <w:rPr>
+                <w:b/>
+                <w:bCs/>
+                <w:color w:val="003E74"/>
+                <w:sz w:val="28"/>
+                <w:szCs w:val="28"/>
+              </w:rPr>
+            </w:pPr>
+            <w:r>
+              <w:rPr>
+                <w:b/>
+                <w:bCs/>
+                <w:color w:val="003E74"/>
+                <w:sz w:val="28"/>
+                <w:szCs w:val="28"/>
+              </w:rPr>
+              <w:t>Reason for Update</w:t>
+            </w:r>
+          </w:p>
+        </w:tc>
+      </w:tr>
+      <w:tr>
+        <w:tc>
+          <w:tcPr>
+            <w:tcW w:w="1696" w:type="dxa"/>
+          </w:tcPr>
+          <w:p>
+            <w:r>
+              <w:t>1.0</w:t>
+            </w:r>
+          </w:p>
+        </w:tc>
+        <w:tc>
+          <w:tcPr>
+            <w:tcW w:w="2694" w:type="dxa"/>
+          </w:tcPr>
+          <w:p>
+            <w:r>
+              <w:t>20.06.2019</w:t>
+            </w:r>
+          </w:p>
+        </w:tc>
+        <w:tc>
+          <w:tcPr>
+            <w:tcW w:w="2126" w:type="dxa"/>
+          </w:tcPr>
+          <w:p>
+            <w:r>
+              <w:t>Cyd Cowley</w:t>
+            </w:r>
+          </w:p>
+        </w:tc>
+        <w:tc>
+          <w:tcPr>
+            <w:tcW w:w="2500" w:type="dxa"/>
+          </w:tcPr>
+          <w:p>
+            <w:r>
+              <w:t>Created initial skeleton</w:t>
+            </w:r>
+          </w:p>
+        </w:tc>
+      </w:tr>
+    </w:tbl>
+    <w:p>
+      <w:pPr>
+        <w:jc w:val="both"/>
+      </w:pPr>
+    </w:p>
+    <w:p>
+      <w:pPr>
+        <w:jc w:val="both"/>
+      </w:pPr>
+    </w:p>
+    <w:p>
+      <w:pPr>
+        <w:jc w:val="both"/>
+      </w:pPr>
+    </w:p>
+    <w:p>
+      <w:pPr>
+        <w:jc w:val="both"/>
+      </w:pPr>
+    </w:p>
+    <w:p>
+      <w:pPr>
+        <w:jc w:val="both"/>
+      </w:pPr>
+      <w:r>
+        <w:rPr>
+          <w:b/>
+          <w:bCs/>
+          <w:color w:val="003E74"/>
+          <w:sz w:val="36"/>
+          <w:szCs w:val="36"/>
+        </w:rPr>
         <w:lastRenderedPageBreak/>
-        <w:t xml:space="preserve">Welcome to the Imperial Visualisations developer team! It’s expected that a new developer has no previous experience in any web-based language; all we expect is knowledge of code and the enthusiasm to learn. This document will take you through the three main languages with which Imperial Visualisations are developed: HTML, CSS, and JavaScript. Although we have many </w:t>
-      </w:r>
-      <w:r>
-        <w:t>resources</w:t>
-      </w:r>
-      <w:r>
-        <w:t xml:space="preserve"> available to </w:t>
-      </w:r>
-      <w:bookmarkStart w:id="0" w:name="_GoBack"/>
-      <w:bookmarkEnd w:id="0"/>
+        <w:t>Introduction</w:t>
+      </w:r>
+    </w:p>
+    <w:p>
+      <w:pPr>
+        <w:jc w:val="both"/>
+      </w:pPr>
+      <w:r>
+        <w:t xml:space="preserve">Welcome to the Imperial Visualisations developer team! It’s expected that a new developer has no previous experience in any web-based language; all we expect is knowledge of code and the enthusiasm to learn. This document will take you through the </w:t>
+      </w:r>
+      <w:r>
+        <w:t>basic building blocks of an imperial visualization, as well as recommendations on how to write clear, effective, and optimised code</w:t>
+      </w:r>
+      <w:r>
+        <w:t>.</w:t>
+      </w:r>
     </w:p>
     <w:p>
       <w:pPr>
@@ -694,21 +864,11 @@
         <w:t>HTML is the backbone of any web</w:t>
       </w:r>
       <w:r>
-        <w:t xml:space="preserve">page, and this is </w:t>
-      </w:r>
-      <w:proofErr w:type="gramStart"/>
-      <w:r>
-        <w:t>definitely the</w:t>
-      </w:r>
-      <w:proofErr w:type="gramEnd"/>
-      <w:r>
-        <w:t xml:space="preserve"> case for </w:t>
-      </w:r>
-      <w:proofErr w:type="spellStart"/>
-      <w:r>
-        <w:t>Imperiial</w:t>
-      </w:r>
-      <w:proofErr w:type="spellEnd"/>
+        <w:t xml:space="preserve">page, and this is definitely the case for </w:t>
+      </w:r>
+      <w:r>
+        <w:t>Imperial</w:t>
+      </w:r>
       <w:r>
         <w:t xml:space="preserve"> Visualisations</w:t>
       </w:r>
@@ -719,8 +879,31 @@
         <w:t xml:space="preserve">HTML is </w:t>
       </w:r>
       <w:r>
-        <w:t>less of a language and more of a collection of elements that define what goes on your page. These elements are defined using opening and closing tags. For example, if I wanted to have an element displaying “hello world”, I would have an open &lt;div&gt; tag, followed by the text, followed by a closing &lt;/div&gt; tag. So overall the element looks like:</w:t>
-      </w:r>
+        <w:t>less of a language and more of a collection of</w:t>
+      </w:r>
+      <w:r>
+        <w:t xml:space="preserve"> blocks or</w:t>
+      </w:r>
+      <w:r>
+        <w:t xml:space="preserve"> </w:t>
+      </w:r>
+      <w:r>
+        <w:t>‘</w:t>
+      </w:r>
+      <w:r>
+        <w:t>elements</w:t>
+      </w:r>
+      <w:r>
+        <w:t>’</w:t>
+      </w:r>
+      <w:r>
+        <w:t xml:space="preserve"> that define what goes on your page. These elements are defined using opening and closing tags. For example, if I wanted to have an element displaying “hello world”, I would have an open &lt;div&gt; tag, followed by the text, followed by a closing &lt;/div&gt; tag. So overall the element looks like:</w:t>
+      </w:r>
+    </w:p>
+    <w:p>
+      <w:pPr>
+        <w:jc w:val="both"/>
+      </w:pPr>
     </w:p>
     <w:p>
       <w:pPr>
@@ -740,16 +923,62 @@
       <w:pPr>
         <w:jc w:val="both"/>
       </w:pPr>
-      <w:r>
-        <w:t xml:space="preserve">These elements can contain anything from text to a slider to a </w:t>
-      </w:r>
-      <w:proofErr w:type="gramStart"/>
-      <w:r>
-        <w:t>plot, and</w:t>
-      </w:r>
-      <w:proofErr w:type="gramEnd"/>
-      <w:r>
-        <w:t xml:space="preserve"> can be styled to your preference! For more tutorials on HTML, here are a few useful resources:</w:t>
+    </w:p>
+    <w:p>
+      <w:pPr>
+        <w:jc w:val="both"/>
+      </w:pPr>
+      <w:r>
+        <w:t xml:space="preserve">These elements can contain anything from text to a slider to a plot, and can be styled to your preference! </w:t>
+      </w:r>
+      <w:r>
+        <w:t>This styling – from size of your element to the text colour – can all be specified using another language: CSS. For more on CSS and styling HTML, check out the Style Guidelines document by Imperial Visualisations!</w:t>
+      </w:r>
+    </w:p>
+    <w:p>
+      <w:pPr>
+        <w:jc w:val="both"/>
+      </w:pPr>
+      <w:r>
+        <w:t>When constructing your own HTML, it is likely to be comprised of two sections</w:t>
+      </w:r>
+      <w:r>
+        <w:t>: a head and a body.</w:t>
+      </w:r>
+      <w:r>
+        <w:t xml:space="preserve"> In the head, all of your external packages apart from your JavaScript file(s).  For example, if I was using </w:t>
+      </w:r>
+      <w:proofErr w:type="spellStart"/>
+      <w:r>
+        <w:t>mathjax</w:t>
+      </w:r>
+      <w:proofErr w:type="spellEnd"/>
+      <w:r>
+        <w:t xml:space="preserve"> to write my equations, I would import </w:t>
+      </w:r>
+      <w:proofErr w:type="spellStart"/>
+      <w:r>
+        <w:t>mathjax</w:t>
+      </w:r>
+      <w:proofErr w:type="spellEnd"/>
+      <w:r>
+        <w:t xml:space="preserve"> in the head. </w:t>
+      </w:r>
+      <w:r>
+        <w:t xml:space="preserve">The body contains the actual elements that appear on the page. Then, at the end of the body you should import your JavaScript files. This is done because … . </w:t>
+      </w:r>
+    </w:p>
+    <w:p>
+      <w:pPr>
+        <w:jc w:val="both"/>
+      </w:pPr>
+    </w:p>
+    <w:p>
+      <w:pPr>
+        <w:jc w:val="both"/>
+      </w:pPr>
+      <w:r>
+        <w:t>For more tutorials on HTML, here are a few useful resources:</w:t>
       </w:r>
     </w:p>
     <w:p>
@@ -767,7 +996,7 @@
       <w:r>
         <w:t xml:space="preserve">W3 Schools: </w:t>
       </w:r>
-      <w:hyperlink r:id="rId6" w:history="1">
+      <w:hyperlink r:id="rId8" w:history="1">
         <w:r>
           <w:rPr>
             <w:rStyle w:val="Hyperlink"/>
@@ -791,13 +1020,19 @@
       </w:pPr>
       <w:proofErr w:type="spellStart"/>
       <w:r>
-        <w:t>Codeacademy</w:t>
+        <w:t>Code</w:t>
+      </w:r>
+      <w:r>
+        <w:t>A</w:t>
+      </w:r>
+      <w:r>
+        <w:t>cademy</w:t>
       </w:r>
       <w:proofErr w:type="spellEnd"/>
       <w:r>
         <w:t xml:space="preserve">: </w:t>
       </w:r>
-      <w:hyperlink r:id="rId7" w:history="1">
+      <w:hyperlink r:id="rId9" w:history="1">
         <w:r>
           <w:rPr>
             <w:rStyle w:val="Hyperlink"/>
@@ -809,16 +1044,6 @@
     </w:p>
     <w:p>
       <w:pPr>
-        <w:pStyle w:val="ListParagraph"/>
-        <w:numPr>
-          <w:ilvl w:val="0"/>
-          <w:numId w:val="1"/>
-        </w:numPr>
-        <w:jc w:val="both"/>
-      </w:pPr>
-    </w:p>
-    <w:p>
-      <w:pPr>
         <w:jc w:val="both"/>
         <w:rPr>
           <w:color w:val="003E74"/>
@@ -847,9 +1072,553 @@
           <w:sz w:val="36"/>
           <w:szCs w:val="36"/>
         </w:rPr>
-        <w:t>Structuring</w:t>
-      </w:r>
-      <w:r>
+        <w:t>JavaScript</w:t>
+      </w:r>
+    </w:p>
+    <w:p>
+      <w:pPr>
+        <w:jc w:val="both"/>
+      </w:pPr>
+      <w:r>
+        <w:t xml:space="preserve">HTML allows us to define everything on our page, but cannot actually </w:t>
+      </w:r>
+      <w:r>
+        <w:rPr>
+          <w:b/>
+          <w:bCs/>
+        </w:rPr>
+        <w:t xml:space="preserve">do </w:t>
+      </w:r>
+      <w:r>
+        <w:t xml:space="preserve">much. For the most part, HTML is static, and cannot perform complex equations or plotting. This is where JavaScript comes in. </w:t>
+      </w:r>
+      <w:r>
+        <w:t>Imperial Visualisations uses JS (JavaScript) to perform physics and mathematics calculations, plot, and perform interactivity. For the most part, JS is structurally similar to python; it has functions that take input variables equal to a string, float, integer, or Boolean. However, if you are coming from a Python background, there are a few important differences to take note of:</w:t>
+      </w:r>
+    </w:p>
+    <w:p>
+      <w:pPr>
+        <w:jc w:val="both"/>
+      </w:pPr>
+    </w:p>
+    <w:p>
+      <w:pPr>
+        <w:pStyle w:val="ListParagraph"/>
+        <w:numPr>
+          <w:ilvl w:val="0"/>
+          <w:numId w:val="4"/>
+        </w:numPr>
+        <w:jc w:val="both"/>
+      </w:pPr>
+      <w:r>
+        <w:lastRenderedPageBreak/>
+        <w:t xml:space="preserve">Defining variables for the first time needs to be preceded with either </w:t>
+      </w:r>
+      <w:r>
+        <w:rPr>
+          <w:b/>
+          <w:bCs/>
+        </w:rPr>
+        <w:t>Let</w:t>
+      </w:r>
+      <w:r>
+        <w:t xml:space="preserve">, </w:t>
+      </w:r>
+      <w:r>
+        <w:rPr>
+          <w:b/>
+          <w:bCs/>
+        </w:rPr>
+        <w:t>Var</w:t>
+      </w:r>
+      <w:r>
+        <w:t xml:space="preserve">, or </w:t>
+      </w:r>
+      <w:r>
+        <w:rPr>
+          <w:b/>
+          <w:bCs/>
+        </w:rPr>
+        <w:t>Const</w:t>
+      </w:r>
+      <w:r>
+        <w:t xml:space="preserve">. For example, the start of your JS code could say </w:t>
+      </w:r>
+      <w:proofErr w:type="spellStart"/>
+      <w:r>
+        <w:rPr>
+          <w:color w:val="EC7300"/>
+        </w:rPr>
+        <w:t>const</w:t>
+      </w:r>
+      <w:proofErr w:type="spellEnd"/>
+      <w:r>
+        <w:rPr>
+          <w:color w:val="EC7300"/>
+        </w:rPr>
+        <w:t xml:space="preserve"> g = 9.</w:t>
+      </w:r>
+      <w:r>
+        <w:rPr>
+          <w:color w:val="EC7300"/>
+        </w:rPr>
+        <w:t>8</w:t>
+      </w:r>
+      <w:r>
+        <w:rPr>
+          <w:color w:val="FFC000"/>
+        </w:rPr>
+        <w:t xml:space="preserve"> </w:t>
+      </w:r>
+      <w:r>
+        <w:t xml:space="preserve">. </w:t>
+      </w:r>
+      <w:r>
+        <w:t>The difference between these variable declarations is:</w:t>
+      </w:r>
+    </w:p>
+    <w:p>
+      <w:pPr>
+        <w:pStyle w:val="ListParagraph"/>
+        <w:numPr>
+          <w:ilvl w:val="1"/>
+          <w:numId w:val="4"/>
+        </w:numPr>
+        <w:jc w:val="both"/>
+      </w:pPr>
+      <w:r>
+        <w:rPr>
+          <w:b/>
+          <w:bCs/>
+        </w:rPr>
+        <w:t>Let</w:t>
+      </w:r>
+      <w:r>
+        <w:t xml:space="preserve"> exists in a block-scoped namespace. </w:t>
+      </w:r>
+      <w:proofErr w:type="spellStart"/>
+      <w:r>
+        <w:t>Ie</w:t>
+      </w:r>
+      <w:proofErr w:type="spellEnd"/>
+      <w:r>
+        <w:t>, if it is defined in a function then it stays in that function.</w:t>
+      </w:r>
+    </w:p>
+    <w:p>
+      <w:pPr>
+        <w:pStyle w:val="ListParagraph"/>
+        <w:numPr>
+          <w:ilvl w:val="1"/>
+          <w:numId w:val="4"/>
+        </w:numPr>
+        <w:jc w:val="both"/>
+      </w:pPr>
+      <w:r>
+        <w:rPr>
+          <w:b/>
+          <w:bCs/>
+        </w:rPr>
+        <w:t xml:space="preserve">Var </w:t>
+      </w:r>
+      <w:r>
+        <w:t>is very wishy-washy. Do not use it.</w:t>
+      </w:r>
+    </w:p>
+    <w:p>
+      <w:pPr>
+        <w:pStyle w:val="ListParagraph"/>
+        <w:numPr>
+          <w:ilvl w:val="1"/>
+          <w:numId w:val="4"/>
+        </w:numPr>
+        <w:jc w:val="both"/>
+      </w:pPr>
+      <w:proofErr w:type="spellStart"/>
+      <w:r>
+        <w:rPr>
+          <w:b/>
+          <w:bCs/>
+        </w:rPr>
+        <w:t>Const</w:t>
+      </w:r>
+      <w:proofErr w:type="spellEnd"/>
+      <w:r>
+        <w:t xml:space="preserve"> is also block-scoped, but cannot be reassigned.</w:t>
+      </w:r>
+    </w:p>
+    <w:p>
+      <w:pPr>
+        <w:pStyle w:val="ListParagraph"/>
+        <w:numPr>
+          <w:ilvl w:val="1"/>
+          <w:numId w:val="4"/>
+        </w:numPr>
+        <w:jc w:val="both"/>
+      </w:pPr>
+    </w:p>
+    <w:p>
+      <w:pPr>
+        <w:pStyle w:val="ListParagraph"/>
+        <w:numPr>
+          <w:ilvl w:val="0"/>
+          <w:numId w:val="4"/>
+        </w:numPr>
+        <w:jc w:val="both"/>
+      </w:pPr>
+      <w:r>
+        <w:t xml:space="preserve">Rather than using indentation to </w:t>
+      </w:r>
+      <w:r>
+        <w:t>define where a for loop / function is, JS uses curly brackets. For example:</w:t>
+      </w:r>
+    </w:p>
+    <w:p>
+      <w:pPr>
+        <w:pStyle w:val="ListParagraph"/>
+        <w:numPr>
+          <w:ilvl w:val="1"/>
+          <w:numId w:val="4"/>
+        </w:numPr>
+        <w:jc w:val="both"/>
+      </w:pPr>
+      <w:r>
+        <w:t>This function returns the square of the input value:</w:t>
+      </w:r>
+    </w:p>
+    <w:p>
+      <w:pPr>
+        <w:pStyle w:val="ListParagraph"/>
+        <w:ind w:left="1440"/>
+        <w:jc w:val="both"/>
+      </w:pPr>
+    </w:p>
+    <w:p>
+      <w:pPr>
+        <w:jc w:val="both"/>
+        <w:rPr>
+          <w:color w:val="EC7300"/>
+        </w:rPr>
+      </w:pPr>
+      <w:r>
+        <w:rPr>
+          <w:color w:val="EC7300"/>
+        </w:rPr>
+        <w:t>function</w:t>
+      </w:r>
+      <w:r>
+        <w:rPr>
+          <w:color w:val="EC7300"/>
+        </w:rPr>
+        <w:t xml:space="preserve"> square(x)</w:t>
+      </w:r>
+      <w:r>
+        <w:rPr>
+          <w:color w:val="EC7300"/>
+        </w:rPr>
+        <w:t xml:space="preserve"> </w:t>
+      </w:r>
+      <w:r>
+        <w:rPr>
+          <w:color w:val="EC7300"/>
+        </w:rPr>
+        <w:t>{</w:t>
+      </w:r>
+    </w:p>
+    <w:p>
+      <w:pPr>
+        <w:ind w:firstLine="720"/>
+        <w:jc w:val="both"/>
+        <w:rPr>
+          <w:color w:val="EC7300"/>
+        </w:rPr>
+      </w:pPr>
+      <w:r>
+        <w:rPr>
+          <w:color w:val="EC7300"/>
+        </w:rPr>
+        <w:t>return x*</w:t>
+      </w:r>
+      <w:r>
+        <w:rPr>
+          <w:color w:val="EC7300"/>
+        </w:rPr>
+        <w:t>x</w:t>
+      </w:r>
+      <w:r>
+        <w:rPr>
+          <w:color w:val="EC7300"/>
+        </w:rPr>
+        <w:t>;</w:t>
+      </w:r>
+    </w:p>
+    <w:p>
+      <w:pPr>
+        <w:jc w:val="both"/>
+        <w:rPr>
+          <w:color w:val="EC7300"/>
+        </w:rPr>
+      </w:pPr>
+      <w:r>
+        <w:rPr>
+          <w:color w:val="EC7300"/>
+        </w:rPr>
+        <w:t>}</w:t>
+      </w:r>
+      <w:r>
+        <w:rPr>
+          <w:color w:val="EC7300"/>
+        </w:rPr>
+        <w:t>;</w:t>
+      </w:r>
+    </w:p>
+    <w:p>
+      <w:pPr>
+        <w:jc w:val="both"/>
+        <w:rPr>
+          <w:color w:val="FFC000"/>
+        </w:rPr>
+      </w:pPr>
+    </w:p>
+    <w:p>
+      <w:pPr>
+        <w:pStyle w:val="ListParagraph"/>
+        <w:numPr>
+          <w:ilvl w:val="1"/>
+          <w:numId w:val="4"/>
+        </w:numPr>
+        <w:jc w:val="both"/>
+      </w:pPr>
+      <w:r>
+        <w:t>This for loop counts from 1 to 10:</w:t>
+      </w:r>
+    </w:p>
+    <w:p>
+      <w:pPr>
+        <w:jc w:val="both"/>
+      </w:pPr>
+    </w:p>
+    <w:p>
+      <w:pPr>
+        <w:jc w:val="both"/>
+        <w:rPr>
+          <w:color w:val="EC7300"/>
+        </w:rPr>
+      </w:pPr>
+      <w:r>
+        <w:rPr>
+          <w:color w:val="EC7300"/>
+        </w:rPr>
+        <w:t xml:space="preserve">for (let </w:t>
+      </w:r>
+      <w:proofErr w:type="spellStart"/>
+      <w:r>
+        <w:rPr>
+          <w:color w:val="EC7300"/>
+        </w:rPr>
+        <w:t>i</w:t>
+      </w:r>
+      <w:proofErr w:type="spellEnd"/>
+      <w:r>
+        <w:rPr>
+          <w:color w:val="EC7300"/>
+        </w:rPr>
+        <w:t xml:space="preserve">=0; </w:t>
+      </w:r>
+      <w:proofErr w:type="spellStart"/>
+      <w:r>
+        <w:rPr>
+          <w:color w:val="EC7300"/>
+        </w:rPr>
+        <w:t>i</w:t>
+      </w:r>
+      <w:proofErr w:type="spellEnd"/>
+      <w:r>
+        <w:rPr>
+          <w:color w:val="EC7300"/>
+        </w:rPr>
+        <w:t xml:space="preserve">&lt;10; </w:t>
+      </w:r>
+      <w:proofErr w:type="spellStart"/>
+      <w:r>
+        <w:rPr>
+          <w:color w:val="EC7300"/>
+        </w:rPr>
+        <w:t>i</w:t>
+      </w:r>
+      <w:proofErr w:type="spellEnd"/>
+      <w:r>
+        <w:rPr>
+          <w:color w:val="EC7300"/>
+        </w:rPr>
+        <w:t>++) {</w:t>
+      </w:r>
+    </w:p>
+    <w:p>
+      <w:pPr>
+        <w:ind w:firstLine="720"/>
+        <w:jc w:val="both"/>
+        <w:rPr>
+          <w:color w:val="EC7300"/>
+        </w:rPr>
+      </w:pPr>
+      <w:r>
+        <w:rPr>
+          <w:color w:val="EC7300"/>
+        </w:rPr>
+        <w:t>console.log(</w:t>
+      </w:r>
+      <w:proofErr w:type="spellStart"/>
+      <w:r>
+        <w:rPr>
+          <w:color w:val="EC7300"/>
+        </w:rPr>
+        <w:t>i</w:t>
+      </w:r>
+      <w:proofErr w:type="spellEnd"/>
+      <w:r>
+        <w:rPr>
+          <w:color w:val="EC7300"/>
+        </w:rPr>
+        <w:t>);</w:t>
+      </w:r>
+    </w:p>
+    <w:p>
+      <w:pPr>
+        <w:jc w:val="both"/>
+        <w:rPr>
+          <w:color w:val="EC7300"/>
+        </w:rPr>
+      </w:pPr>
+      <w:r>
+        <w:rPr>
+          <w:color w:val="EC7300"/>
+        </w:rPr>
+        <w:t>}</w:t>
+      </w:r>
+      <w:r>
+        <w:rPr>
+          <w:color w:val="EC7300"/>
+        </w:rPr>
+        <w:t>;</w:t>
+      </w:r>
+    </w:p>
+    <w:p>
+      <w:pPr>
+        <w:jc w:val="both"/>
+      </w:pPr>
+    </w:p>
+    <w:p>
+      <w:pPr>
+        <w:pStyle w:val="ListParagraph"/>
+        <w:numPr>
+          <w:ilvl w:val="1"/>
+          <w:numId w:val="4"/>
+        </w:numPr>
+        <w:jc w:val="both"/>
+      </w:pPr>
+      <w:r>
+        <w:t xml:space="preserve">This if statement </w:t>
+      </w:r>
+      <w:r>
+        <w:t>prints</w:t>
+      </w:r>
+      <w:r>
+        <w:t xml:space="preserve"> ‘yay’ if happy is true and ‘aww’ if happy is false:</w:t>
+      </w:r>
+    </w:p>
+    <w:p>
+      <w:pPr>
+        <w:pStyle w:val="ListParagraph"/>
+        <w:jc w:val="both"/>
+      </w:pPr>
+    </w:p>
+    <w:p>
+      <w:pPr>
+        <w:jc w:val="both"/>
+        <w:rPr>
+          <w:color w:val="EC7300"/>
+        </w:rPr>
+      </w:pPr>
+      <w:r>
+        <w:rPr>
+          <w:color w:val="EC7300"/>
+        </w:rPr>
+        <w:t>if(happy==true){</w:t>
+      </w:r>
+    </w:p>
+    <w:p>
+      <w:pPr>
+        <w:ind w:firstLine="720"/>
+        <w:jc w:val="both"/>
+        <w:rPr>
+          <w:color w:val="EC7300"/>
+        </w:rPr>
+      </w:pPr>
+      <w:r>
+        <w:rPr>
+          <w:color w:val="EC7300"/>
+        </w:rPr>
+        <w:t>console.log(“yay”)</w:t>
+      </w:r>
+    </w:p>
+    <w:p>
+      <w:pPr>
+        <w:jc w:val="both"/>
+        <w:rPr>
+          <w:color w:val="EC7300"/>
+        </w:rPr>
+      </w:pPr>
+      <w:r>
+        <w:rPr>
+          <w:color w:val="EC7300"/>
+        </w:rPr>
+        <w:t>}else{</w:t>
+      </w:r>
+    </w:p>
+    <w:p>
+      <w:pPr>
+        <w:ind w:firstLine="720"/>
+        <w:jc w:val="both"/>
+        <w:rPr>
+          <w:color w:val="EC7300"/>
+        </w:rPr>
+      </w:pPr>
+      <w:r>
+        <w:rPr>
+          <w:color w:val="EC7300"/>
+        </w:rPr>
+        <w:t>console.log(“aww”)</w:t>
+      </w:r>
+    </w:p>
+    <w:p>
+      <w:pPr>
+        <w:jc w:val="both"/>
+        <w:rPr>
+          <w:color w:val="EC7300"/>
+        </w:rPr>
+      </w:pPr>
+      <w:r>
+        <w:rPr>
+          <w:color w:val="EC7300"/>
+        </w:rPr>
+        <w:t>}</w:t>
+      </w:r>
+      <w:r>
+        <w:rPr>
+          <w:color w:val="EC7300"/>
+        </w:rPr>
+        <w:t>;</w:t>
+      </w:r>
+    </w:p>
+    <w:p>
+      <w:pPr>
+        <w:jc w:val="both"/>
+      </w:pPr>
+    </w:p>
+    <w:p>
+      <w:pPr>
+        <w:jc w:val="both"/>
         <w:rPr>
           <w:b/>
           <w:bCs/>
@@ -857,8 +1626,8 @@
           <w:sz w:val="36"/>
           <w:szCs w:val="36"/>
         </w:rPr>
-        <w:t xml:space="preserve"> </w:t>
-      </w:r>
+      </w:pPr>
+      <w:proofErr w:type="spellStart"/>
       <w:r>
         <w:rPr>
           <w:b/>
@@ -867,7 +1636,1915 @@
           <w:sz w:val="36"/>
           <w:szCs w:val="36"/>
         </w:rPr>
-        <w:t>JavaScript</w:t>
+        <w:t>JQuery</w:t>
+      </w:r>
+      <w:proofErr w:type="spellEnd"/>
+    </w:p>
+    <w:p>
+      <w:pPr>
+        <w:jc w:val="both"/>
+      </w:pPr>
+    </w:p>
+    <w:p>
+      <w:pPr>
+        <w:jc w:val="both"/>
+      </w:pPr>
+      <w:proofErr w:type="spellStart"/>
+      <w:r>
+        <w:t>JQuery</w:t>
+      </w:r>
+      <w:proofErr w:type="spellEnd"/>
+      <w:r>
+        <w:t xml:space="preserve"> is a </w:t>
+      </w:r>
+      <w:r>
+        <w:t xml:space="preserve">plugin to JavaScript to allow easier interactivity with HTML elements. After importing </w:t>
+      </w:r>
+      <w:proofErr w:type="spellStart"/>
+      <w:r>
+        <w:t>JQuery</w:t>
+      </w:r>
+      <w:proofErr w:type="spellEnd"/>
+      <w:r>
+        <w:t xml:space="preserve"> in your HTML head, you can then treat any html element as a pseudo JS variable. To do this you can reference an element by id:</w:t>
+      </w:r>
+    </w:p>
+    <w:p>
+      <w:pPr>
+        <w:jc w:val="both"/>
+        <w:rPr>
+          <w:color w:val="EC7300"/>
+        </w:rPr>
+      </w:pPr>
+    </w:p>
+    <w:p>
+      <w:pPr>
+        <w:jc w:val="both"/>
+        <w:rPr>
+          <w:color w:val="EC7300"/>
+        </w:rPr>
+      </w:pPr>
+      <w:r>
+        <w:rPr>
+          <w:color w:val="EC7300"/>
+        </w:rPr>
+        <w:t>let Length = $(“#</w:t>
+      </w:r>
+      <w:proofErr w:type="spellStart"/>
+      <w:r>
+        <w:rPr>
+          <w:color w:val="EC7300"/>
+        </w:rPr>
+        <w:t>lengthslider</w:t>
+      </w:r>
+      <w:proofErr w:type="spellEnd"/>
+      <w:r>
+        <w:rPr>
+          <w:color w:val="EC7300"/>
+        </w:rPr>
+        <w:t>”)</w:t>
+      </w:r>
+      <w:r>
+        <w:rPr>
+          <w:color w:val="EC7300"/>
+        </w:rPr>
+        <w:t>;</w:t>
+      </w:r>
+    </w:p>
+    <w:p>
+      <w:pPr>
+        <w:jc w:val="both"/>
+      </w:pPr>
+    </w:p>
+    <w:p>
+      <w:pPr>
+        <w:jc w:val="both"/>
+      </w:pPr>
+      <w:r>
+        <w:t>where the id is “</w:t>
+      </w:r>
+      <w:proofErr w:type="spellStart"/>
+      <w:r>
+        <w:t>lengthslider</w:t>
+      </w:r>
+      <w:proofErr w:type="spellEnd"/>
+      <w:r>
+        <w:t>” in this case. Or by class:</w:t>
+      </w:r>
+    </w:p>
+    <w:p>
+      <w:pPr>
+        <w:jc w:val="both"/>
+      </w:pPr>
+    </w:p>
+    <w:p>
+      <w:pPr>
+        <w:jc w:val="both"/>
+        <w:rPr>
+          <w:color w:val="EC7300"/>
+        </w:rPr>
+      </w:pPr>
+      <w:r>
+        <w:rPr>
+          <w:color w:val="EC7300"/>
+        </w:rPr>
+        <w:t>let Length = $(“</w:t>
+      </w:r>
+      <w:r>
+        <w:rPr>
+          <w:color w:val="EC7300"/>
+        </w:rPr>
+        <w:t>.</w:t>
+      </w:r>
+      <w:r>
+        <w:rPr>
+          <w:color w:val="EC7300"/>
+        </w:rPr>
+        <w:t>slider”)</w:t>
+      </w:r>
+      <w:r>
+        <w:rPr>
+          <w:color w:val="EC7300"/>
+        </w:rPr>
+        <w:t>;</w:t>
+      </w:r>
+      <w:bookmarkStart w:id="0" w:name="_GoBack"/>
+      <w:bookmarkEnd w:id="0"/>
+    </w:p>
+    <w:p>
+      <w:pPr>
+        <w:jc w:val="both"/>
+      </w:pPr>
+    </w:p>
+    <w:p>
+      <w:pPr>
+        <w:jc w:val="both"/>
+      </w:pPr>
+      <w:r>
+        <w:t xml:space="preserve">where the class is “slider” in this case. Generally it is very good practice to use ID, </w:t>
+      </w:r>
+      <w:r>
+        <w:rPr>
+          <w:b/>
+          <w:bCs/>
+        </w:rPr>
+        <w:t>NOT</w:t>
+      </w:r>
+      <w:r>
+        <w:t xml:space="preserve"> class.</w:t>
+      </w:r>
+    </w:p>
+    <w:p>
+      <w:pPr>
+        <w:jc w:val="both"/>
+      </w:pPr>
+    </w:p>
+    <w:p>
+      <w:pPr>
+        <w:jc w:val="both"/>
+      </w:pPr>
+      <w:r>
+        <w:t xml:space="preserve">When an HTML element is defined in JS, </w:t>
+      </w:r>
+      <w:proofErr w:type="spellStart"/>
+      <w:r>
+        <w:t>Jquery</w:t>
+      </w:r>
+      <w:proofErr w:type="spellEnd"/>
+      <w:r>
+        <w:t xml:space="preserve"> can then call a number of different functions on that element. One of the most important we use is the value function, which can either return the value of an html element:</w:t>
+      </w:r>
+    </w:p>
+    <w:p>
+      <w:pPr>
+        <w:jc w:val="both"/>
+      </w:pPr>
+    </w:p>
+    <w:p>
+      <w:pPr>
+        <w:jc w:val="both"/>
+        <w:rPr>
+          <w:color w:val="EC7300"/>
+        </w:rPr>
+      </w:pPr>
+      <w:r>
+        <w:rPr>
+          <w:color w:val="EC7300"/>
+        </w:rPr>
+        <w:t>l</w:t>
+      </w:r>
+      <w:r>
+        <w:rPr>
+          <w:color w:val="EC7300"/>
+        </w:rPr>
+        <w:t xml:space="preserve">et </w:t>
+      </w:r>
+      <w:proofErr w:type="spellStart"/>
+      <w:r>
+        <w:rPr>
+          <w:color w:val="EC7300"/>
+        </w:rPr>
+        <w:t>value_of_element</w:t>
+      </w:r>
+      <w:proofErr w:type="spellEnd"/>
+      <w:r>
+        <w:rPr>
+          <w:color w:val="EC7300"/>
+        </w:rPr>
+        <w:t xml:space="preserve"> = </w:t>
+      </w:r>
+      <w:proofErr w:type="spellStart"/>
+      <w:r>
+        <w:rPr>
+          <w:color w:val="EC7300"/>
+        </w:rPr>
+        <w:t>Length.val</w:t>
+      </w:r>
+      <w:proofErr w:type="spellEnd"/>
+      <w:r>
+        <w:rPr>
+          <w:color w:val="EC7300"/>
+        </w:rPr>
+        <w:t>();</w:t>
+      </w:r>
+    </w:p>
+    <w:p>
+      <w:pPr>
+        <w:jc w:val="both"/>
+      </w:pPr>
+    </w:p>
+    <w:p>
+      <w:pPr>
+        <w:jc w:val="both"/>
+      </w:pPr>
+      <w:r>
+        <w:t>Or can set the value of the HTML element:</w:t>
+      </w:r>
+    </w:p>
+    <w:p>
+      <w:pPr>
+        <w:jc w:val="both"/>
+      </w:pPr>
+    </w:p>
+    <w:p>
+      <w:pPr>
+        <w:jc w:val="both"/>
+      </w:pPr>
+      <w:proofErr w:type="spellStart"/>
+      <w:r>
+        <w:rPr>
+          <w:color w:val="EC7300"/>
+        </w:rPr>
+        <w:t>Length.val</w:t>
+      </w:r>
+      <w:proofErr w:type="spellEnd"/>
+      <w:r>
+        <w:rPr>
+          <w:color w:val="EC7300"/>
+        </w:rPr>
+        <w:t>(“Hello Mars!”);</w:t>
+      </w:r>
+    </w:p>
+    <w:p>
+      <w:pPr>
+        <w:jc w:val="both"/>
+      </w:pPr>
+    </w:p>
+    <w:p>
+      <w:pPr>
+        <w:jc w:val="both"/>
+      </w:pPr>
+      <w:r>
+        <w:t xml:space="preserve">For more on </w:t>
+      </w:r>
+      <w:proofErr w:type="spellStart"/>
+      <w:r>
+        <w:t>JQuery</w:t>
+      </w:r>
+      <w:proofErr w:type="spellEnd"/>
+      <w:r>
+        <w:t xml:space="preserve"> visit </w:t>
+      </w:r>
+      <w:hyperlink r:id="rId10" w:history="1">
+        <w:r>
+          <w:rPr>
+            <w:rStyle w:val="Hyperlink"/>
+            <w:color w:val="auto"/>
+          </w:rPr>
+          <w:t>https://www.w3schools.com/jquery/</w:t>
+        </w:r>
+      </w:hyperlink>
+      <w:r>
+        <w:t>.</w:t>
+      </w:r>
+    </w:p>
+    <w:p>
+      <w:pPr>
+        <w:jc w:val="both"/>
+      </w:pPr>
+    </w:p>
+    <w:p>
+      <w:pPr>
+        <w:jc w:val="both"/>
+        <w:rPr>
+          <w:b/>
+          <w:bCs/>
+          <w:color w:val="003E74"/>
+          <w:sz w:val="36"/>
+          <w:szCs w:val="36"/>
+        </w:rPr>
+      </w:pPr>
+      <w:proofErr w:type="spellStart"/>
+      <w:r>
+        <w:rPr>
+          <w:b/>
+          <w:bCs/>
+          <w:color w:val="003E74"/>
+          <w:sz w:val="36"/>
+          <w:szCs w:val="36"/>
+        </w:rPr>
+        <w:t>Plotly</w:t>
+      </w:r>
+      <w:proofErr w:type="spellEnd"/>
+    </w:p>
+    <w:p>
+      <w:pPr>
+        <w:jc w:val="both"/>
+      </w:pPr>
+      <w:proofErr w:type="spellStart"/>
+      <w:r>
+        <w:t>Plotly</w:t>
+      </w:r>
+      <w:proofErr w:type="spellEnd"/>
+      <w:r>
+        <w:t xml:space="preserve"> is a plotting package based on the d3 graphics system. Almost every interactive plot on an Imperial Visualisation is made with </w:t>
+      </w:r>
+      <w:proofErr w:type="spellStart"/>
+      <w:r>
+        <w:t>plotly</w:t>
+      </w:r>
+      <w:proofErr w:type="spellEnd"/>
+      <w:r>
+        <w:t xml:space="preserve">, due to its simplicity and great style right out of the box. After including </w:t>
+      </w:r>
+      <w:proofErr w:type="spellStart"/>
+      <w:r>
+        <w:t>plotly</w:t>
+      </w:r>
+      <w:proofErr w:type="spellEnd"/>
+      <w:r>
+        <w:t xml:space="preserve"> in your HTML head, you will be mostly dealing with </w:t>
+      </w:r>
+      <w:proofErr w:type="spellStart"/>
+      <w:r>
+        <w:t>plotly</w:t>
+      </w:r>
+      <w:proofErr w:type="spellEnd"/>
+      <w:r>
+        <w:t xml:space="preserve"> through three functions: </w:t>
+      </w:r>
+    </w:p>
+    <w:p>
+      <w:pPr>
+        <w:pStyle w:val="ListParagraph"/>
+        <w:numPr>
+          <w:ilvl w:val="0"/>
+          <w:numId w:val="6"/>
+        </w:numPr>
+        <w:jc w:val="both"/>
+      </w:pPr>
+      <w:proofErr w:type="spellStart"/>
+      <w:r>
+        <w:rPr>
+          <w:b/>
+          <w:bCs/>
+        </w:rPr>
+        <w:t>plotly.newplot</w:t>
+      </w:r>
+      <w:proofErr w:type="spellEnd"/>
+      <w:r>
+        <w:t>(</w:t>
+      </w:r>
+      <w:proofErr w:type="spellStart"/>
+      <w:r>
+        <w:t>ID,data,layout</w:t>
+      </w:r>
+      <w:proofErr w:type="spellEnd"/>
+      <w:r>
+        <w:t>)</w:t>
+      </w:r>
+    </w:p>
+    <w:p>
+      <w:pPr>
+        <w:pStyle w:val="ListParagraph"/>
+        <w:numPr>
+          <w:ilvl w:val="1"/>
+          <w:numId w:val="6"/>
+        </w:numPr>
+        <w:jc w:val="both"/>
+      </w:pPr>
+      <w:r>
+        <w:t>This function creates a plot in a previously unoccupied div with id equal to the ID variable. The data and layout inputs define what data is plotted and how the plot looks.</w:t>
+      </w:r>
+      <w:r>
+        <w:t xml:space="preserve"> Use this to initialise your plot.</w:t>
+      </w:r>
+    </w:p>
+    <w:p>
+      <w:pPr>
+        <w:pStyle w:val="ListParagraph"/>
+        <w:numPr>
+          <w:ilvl w:val="0"/>
+          <w:numId w:val="6"/>
+        </w:numPr>
+        <w:jc w:val="both"/>
+      </w:pPr>
+      <w:proofErr w:type="spellStart"/>
+      <w:r>
+        <w:rPr>
+          <w:b/>
+          <w:bCs/>
+        </w:rPr>
+        <w:t>plotly.animate</w:t>
+      </w:r>
+      <w:proofErr w:type="spellEnd"/>
+      <w:r>
+        <w:t>(</w:t>
+      </w:r>
+      <w:r>
+        <w:t xml:space="preserve">ID, </w:t>
+      </w:r>
+      <w:proofErr w:type="spellStart"/>
+      <w:r>
+        <w:t>frames,animation_attributes</w:t>
+      </w:r>
+      <w:proofErr w:type="spellEnd"/>
+      <w:r>
+        <w:t>)</w:t>
+      </w:r>
+    </w:p>
+    <w:p>
+      <w:pPr>
+        <w:pStyle w:val="ListParagraph"/>
+        <w:numPr>
+          <w:ilvl w:val="1"/>
+          <w:numId w:val="6"/>
+        </w:numPr>
+        <w:jc w:val="both"/>
+      </w:pPr>
+      <w:r>
+        <w:t xml:space="preserve">This function </w:t>
+      </w:r>
+      <w:r>
+        <w:t>updates the</w:t>
+      </w:r>
+      <w:r>
+        <w:t xml:space="preserve"> data of an</w:t>
+      </w:r>
+      <w:r>
+        <w:t xml:space="preserve"> already existing plot in element with id = ID. The </w:t>
+      </w:r>
+      <w:r>
+        <w:t>frame</w:t>
+      </w:r>
+      <w:r>
+        <w:t xml:space="preserve"> variable defines the new set of data. Use this for animating a constant set of points or a line, for example.</w:t>
+      </w:r>
+    </w:p>
+    <w:p>
+      <w:pPr>
+        <w:pStyle w:val="ListParagraph"/>
+        <w:numPr>
+          <w:ilvl w:val="0"/>
+          <w:numId w:val="6"/>
+        </w:numPr>
+        <w:jc w:val="both"/>
+      </w:pPr>
+      <w:proofErr w:type="spellStart"/>
+      <w:r>
+        <w:rPr>
+          <w:b/>
+          <w:bCs/>
+        </w:rPr>
+        <w:t>plotly.react</w:t>
+      </w:r>
+      <w:proofErr w:type="spellEnd"/>
+      <w:r>
+        <w:t>(ID, data, layout)</w:t>
+      </w:r>
+    </w:p>
+    <w:p>
+      <w:pPr>
+        <w:pStyle w:val="ListParagraph"/>
+        <w:numPr>
+          <w:ilvl w:val="1"/>
+          <w:numId w:val="6"/>
+        </w:numPr>
+        <w:jc w:val="both"/>
+      </w:pPr>
+      <w:r>
+        <w:lastRenderedPageBreak/>
+        <w:t>This functio</w:t>
+      </w:r>
+      <w:r>
+        <w:t>n updates both the data and layout of an existing plot with id=ID. Use this if you need to animate axis sizes for example, or if your new data set has different dimensions than the old one.</w:t>
+      </w:r>
+    </w:p>
+    <w:p>
+      <w:pPr>
+        <w:jc w:val="both"/>
+      </w:pPr>
+      <w:r>
+        <w:t>Notice how in all three</w:t>
+      </w:r>
+      <w:r>
+        <w:t xml:space="preserve"> functions there is either a data or layout variable (or both). These are the two most important variables in </w:t>
+      </w:r>
+      <w:proofErr w:type="spellStart"/>
+      <w:r>
+        <w:t>plotly</w:t>
+      </w:r>
+      <w:proofErr w:type="spellEnd"/>
+      <w:r>
+        <w:t>, and have a basic dictionary-like structure that is super intuitive! Let’s take a look at a data example first:</w:t>
+      </w:r>
+    </w:p>
+    <w:p>
+      <w:pPr>
+        <w:jc w:val="both"/>
+      </w:pPr>
+    </w:p>
+    <w:p>
+      <w:pPr>
+        <w:jc w:val="both"/>
+        <w:rPr>
+          <w:color w:val="EC7300"/>
+        </w:rPr>
+      </w:pPr>
+      <w:r>
+        <w:rPr>
+          <w:color w:val="EC7300"/>
+        </w:rPr>
+        <w:t>var data=[</w:t>
+      </w:r>
+    </w:p>
+    <w:p>
+      <w:pPr>
+        <w:jc w:val="both"/>
+        <w:rPr>
+          <w:color w:val="EC7300"/>
+        </w:rPr>
+      </w:pPr>
+      <w:r>
+        <w:rPr>
+          <w:color w:val="EC7300"/>
+        </w:rPr>
+        <w:t xml:space="preserve">         {</w:t>
+      </w:r>
+    </w:p>
+    <w:p>
+      <w:pPr>
+        <w:jc w:val="both"/>
+        <w:rPr>
+          <w:color w:val="EC7300"/>
+        </w:rPr>
+      </w:pPr>
+      <w:r>
+        <w:rPr>
+          <w:color w:val="EC7300"/>
+        </w:rPr>
+        <w:t xml:space="preserve">            </w:t>
+      </w:r>
+      <w:proofErr w:type="spellStart"/>
+      <w:r>
+        <w:rPr>
+          <w:color w:val="EC7300"/>
+        </w:rPr>
+        <w:t>type:"scatter</w:t>
+      </w:r>
+      <w:proofErr w:type="spellEnd"/>
+      <w:r>
+        <w:rPr>
+          <w:color w:val="EC7300"/>
+        </w:rPr>
+        <w:t>",</w:t>
+      </w:r>
+    </w:p>
+    <w:p>
+      <w:pPr>
+        <w:jc w:val="both"/>
+        <w:rPr>
+          <w:color w:val="EC7300"/>
+        </w:rPr>
+      </w:pPr>
+      <w:r>
+        <w:rPr>
+          <w:color w:val="EC7300"/>
+        </w:rPr>
+        <w:t xml:space="preserve">            </w:t>
+      </w:r>
+      <w:proofErr w:type="spellStart"/>
+      <w:r>
+        <w:rPr>
+          <w:color w:val="EC7300"/>
+        </w:rPr>
+        <w:t>mode:"lines</w:t>
+      </w:r>
+      <w:proofErr w:type="spellEnd"/>
+      <w:r>
+        <w:rPr>
+          <w:color w:val="EC7300"/>
+        </w:rPr>
+        <w:t>",</w:t>
+      </w:r>
+    </w:p>
+    <w:p>
+      <w:pPr>
+        <w:jc w:val="both"/>
+        <w:rPr>
+          <w:color w:val="EC7300"/>
+        </w:rPr>
+      </w:pPr>
+      <w:r>
+        <w:rPr>
+          <w:color w:val="EC7300"/>
+        </w:rPr>
+        <w:t xml:space="preserve">            x:</w:t>
+      </w:r>
+      <w:r>
+        <w:rPr>
+          <w:color w:val="EC7300"/>
+        </w:rPr>
+        <w:t xml:space="preserve"> [0,2,5,7,3]</w:t>
+      </w:r>
+      <w:r>
+        <w:rPr>
+          <w:color w:val="EC7300"/>
+        </w:rPr>
+        <w:t>,</w:t>
+      </w:r>
+    </w:p>
+    <w:p>
+      <w:pPr>
+        <w:jc w:val="both"/>
+        <w:rPr>
+          <w:color w:val="EC7300"/>
+        </w:rPr>
+      </w:pPr>
+      <w:r>
+        <w:rPr>
+          <w:color w:val="EC7300"/>
+        </w:rPr>
+        <w:t xml:space="preserve">            y: </w:t>
+      </w:r>
+      <w:r>
+        <w:rPr>
+          <w:color w:val="EC7300"/>
+        </w:rPr>
+        <w:t>[1,6,3,7,8]</w:t>
+      </w:r>
+      <w:r>
+        <w:rPr>
+          <w:color w:val="EC7300"/>
+        </w:rPr>
+        <w:t>,</w:t>
+      </w:r>
+    </w:p>
+    <w:p>
+      <w:pPr>
+        <w:jc w:val="both"/>
+        <w:rPr>
+          <w:color w:val="EC7300"/>
+        </w:rPr>
+      </w:pPr>
+      <w:r>
+        <w:rPr>
+          <w:color w:val="EC7300"/>
+        </w:rPr>
+        <w:t xml:space="preserve">            line:{</w:t>
+      </w:r>
+      <w:proofErr w:type="spellStart"/>
+      <w:r>
+        <w:rPr>
+          <w:color w:val="EC7300"/>
+        </w:rPr>
+        <w:t>color</w:t>
+      </w:r>
+      <w:proofErr w:type="spellEnd"/>
+      <w:r>
+        <w:rPr>
+          <w:color w:val="EC7300"/>
+        </w:rPr>
+        <w:t>:"#960078", width:3, dash: "dashed"},</w:t>
+      </w:r>
+    </w:p>
+    <w:p>
+      <w:pPr>
+        <w:jc w:val="both"/>
+        <w:rPr>
+          <w:color w:val="EC7300"/>
+        </w:rPr>
+      </w:pPr>
+      <w:r>
+        <w:rPr>
+          <w:color w:val="EC7300"/>
+        </w:rPr>
+        <w:t xml:space="preserve">         },</w:t>
+      </w:r>
+    </w:p>
+    <w:p>
+      <w:pPr>
+        <w:jc w:val="both"/>
+        <w:rPr>
+          <w:color w:val="EC7300"/>
+        </w:rPr>
+      </w:pPr>
+      <w:r>
+        <w:rPr>
+          <w:color w:val="EC7300"/>
+        </w:rPr>
+        <w:t>];</w:t>
+      </w:r>
+    </w:p>
+    <w:p>
+      <w:pPr>
+        <w:jc w:val="both"/>
+      </w:pPr>
+    </w:p>
+    <w:p>
+      <w:pPr>
+        <w:jc w:val="both"/>
+      </w:pPr>
+      <w:r>
+        <w:t xml:space="preserve">As you can see data is a list of dictionaries, where the dictionaries entries are properties of a dataset; properties such as x, y, and data label. The reason data is a list is because </w:t>
+      </w:r>
+      <w:proofErr w:type="spellStart"/>
+      <w:r>
+        <w:t>plotly</w:t>
+      </w:r>
+      <w:proofErr w:type="spellEnd"/>
+      <w:r>
+        <w:t xml:space="preserve"> allows for the addition of multiple datasets at once onto a plot.</w:t>
+      </w:r>
+    </w:p>
+    <w:p>
+      <w:pPr>
+        <w:jc w:val="both"/>
+      </w:pPr>
+    </w:p>
+    <w:p>
+      <w:pPr>
+        <w:jc w:val="both"/>
+      </w:pPr>
+      <w:r>
+        <w:t>Now let’s look at a Layout example:</w:t>
+      </w:r>
+    </w:p>
+    <w:p>
+      <w:pPr>
+        <w:jc w:val="both"/>
+      </w:pPr>
+    </w:p>
+    <w:p>
+      <w:pPr>
+        <w:jc w:val="both"/>
+        <w:rPr>
+          <w:color w:val="EC7300"/>
+        </w:rPr>
+      </w:pPr>
+      <w:proofErr w:type="spellStart"/>
+      <w:r>
+        <w:rPr>
+          <w:color w:val="EC7300"/>
+        </w:rPr>
+        <w:t>const</w:t>
+      </w:r>
+      <w:proofErr w:type="spellEnd"/>
+      <w:r>
+        <w:rPr>
+          <w:color w:val="EC7300"/>
+        </w:rPr>
+        <w:t xml:space="preserve"> layout = {</w:t>
+      </w:r>
+    </w:p>
+    <w:p>
+      <w:pPr>
+        <w:jc w:val="both"/>
+        <w:rPr>
+          <w:color w:val="EC7300"/>
+        </w:rPr>
+      </w:pPr>
+      <w:r>
+        <w:rPr>
+          <w:color w:val="EC7300"/>
+        </w:rPr>
+        <w:t xml:space="preserve">    </w:t>
+      </w:r>
+      <w:proofErr w:type="spellStart"/>
+      <w:r>
+        <w:rPr>
+          <w:color w:val="EC7300"/>
+        </w:rPr>
+        <w:t>autosize</w:t>
+      </w:r>
+      <w:proofErr w:type="spellEnd"/>
+      <w:r>
+        <w:rPr>
+          <w:color w:val="EC7300"/>
+        </w:rPr>
+        <w:t>: true,</w:t>
+      </w:r>
+    </w:p>
+    <w:p>
+      <w:pPr>
+        <w:jc w:val="both"/>
+        <w:rPr>
+          <w:color w:val="EC7300"/>
+        </w:rPr>
+      </w:pPr>
+      <w:r>
+        <w:rPr>
+          <w:color w:val="EC7300"/>
+        </w:rPr>
+        <w:t xml:space="preserve">    margin: {l:30, r:30, t:30, b:30},</w:t>
+      </w:r>
+    </w:p>
+    <w:p>
+      <w:pPr>
+        <w:jc w:val="both"/>
+        <w:rPr>
+          <w:color w:val="EC7300"/>
+        </w:rPr>
+      </w:pPr>
+      <w:r>
+        <w:rPr>
+          <w:color w:val="EC7300"/>
+        </w:rPr>
+        <w:t xml:space="preserve">    </w:t>
+      </w:r>
+      <w:proofErr w:type="spellStart"/>
+      <w:r>
+        <w:rPr>
+          <w:color w:val="EC7300"/>
+        </w:rPr>
+        <w:t>hovermode</w:t>
+      </w:r>
+      <w:proofErr w:type="spellEnd"/>
+      <w:r>
+        <w:rPr>
+          <w:color w:val="EC7300"/>
+        </w:rPr>
+        <w:t>: "closest",</w:t>
+      </w:r>
+    </w:p>
+    <w:p>
+      <w:pPr>
+        <w:jc w:val="both"/>
+        <w:rPr>
+          <w:color w:val="EC7300"/>
+        </w:rPr>
+      </w:pPr>
+      <w:r>
+        <w:rPr>
+          <w:color w:val="EC7300"/>
+        </w:rPr>
+        <w:t xml:space="preserve">    </w:t>
+      </w:r>
+      <w:proofErr w:type="spellStart"/>
+      <w:r>
+        <w:rPr>
+          <w:color w:val="EC7300"/>
+        </w:rPr>
+        <w:t>showlegend</w:t>
+      </w:r>
+      <w:proofErr w:type="spellEnd"/>
+      <w:r>
+        <w:rPr>
+          <w:color w:val="EC7300"/>
+        </w:rPr>
+        <w:t>: false,</w:t>
+      </w:r>
+    </w:p>
+    <w:p>
+      <w:pPr>
+        <w:jc w:val="both"/>
+        <w:rPr>
+          <w:color w:val="EC7300"/>
+        </w:rPr>
+      </w:pPr>
+      <w:r>
+        <w:rPr>
+          <w:color w:val="EC7300"/>
+        </w:rPr>
+        <w:t xml:space="preserve">    </w:t>
+      </w:r>
+      <w:proofErr w:type="spellStart"/>
+      <w:r>
+        <w:rPr>
+          <w:color w:val="EC7300"/>
+        </w:rPr>
+        <w:t>xaxis</w:t>
+      </w:r>
+      <w:proofErr w:type="spellEnd"/>
+      <w:r>
+        <w:rPr>
+          <w:color w:val="EC7300"/>
+        </w:rPr>
+        <w:t>: {range: [-</w:t>
+      </w:r>
+      <w:r>
+        <w:rPr>
+          <w:color w:val="EC7300"/>
+        </w:rPr>
+        <w:t>10</w:t>
+      </w:r>
+      <w:r>
+        <w:rPr>
+          <w:color w:val="EC7300"/>
+        </w:rPr>
+        <w:t>,</w:t>
+      </w:r>
+      <w:r>
+        <w:rPr>
+          <w:color w:val="EC7300"/>
+        </w:rPr>
+        <w:t>10</w:t>
+      </w:r>
+      <w:r>
+        <w:rPr>
+          <w:color w:val="EC7300"/>
+        </w:rPr>
+        <w:t xml:space="preserve">], </w:t>
+      </w:r>
+      <w:proofErr w:type="spellStart"/>
+      <w:r>
+        <w:rPr>
+          <w:color w:val="EC7300"/>
+        </w:rPr>
+        <w:t>zeroline</w:t>
+      </w:r>
+      <w:proofErr w:type="spellEnd"/>
+      <w:r>
+        <w:rPr>
+          <w:color w:val="EC7300"/>
+        </w:rPr>
+        <w:t>: true, title: "x"},</w:t>
+      </w:r>
+    </w:p>
+    <w:p>
+      <w:pPr>
+        <w:jc w:val="both"/>
+        <w:rPr>
+          <w:color w:val="EC7300"/>
+        </w:rPr>
+      </w:pPr>
+      <w:r>
+        <w:rPr>
+          <w:color w:val="EC7300"/>
+        </w:rPr>
+        <w:t xml:space="preserve">    </w:t>
+      </w:r>
+      <w:proofErr w:type="spellStart"/>
+      <w:r>
+        <w:rPr>
+          <w:color w:val="EC7300"/>
+        </w:rPr>
+        <w:t>yaxis</w:t>
+      </w:r>
+      <w:proofErr w:type="spellEnd"/>
+      <w:r>
+        <w:rPr>
+          <w:color w:val="EC7300"/>
+        </w:rPr>
+        <w:t>: {range: [-</w:t>
+      </w:r>
+      <w:r>
+        <w:rPr>
+          <w:color w:val="EC7300"/>
+        </w:rPr>
+        <w:t>10</w:t>
+      </w:r>
+      <w:r>
+        <w:rPr>
+          <w:color w:val="EC7300"/>
+        </w:rPr>
+        <w:t>,</w:t>
+      </w:r>
+      <w:r>
+        <w:rPr>
+          <w:color w:val="EC7300"/>
+        </w:rPr>
+        <w:t>10</w:t>
+      </w:r>
+      <w:r>
+        <w:rPr>
+          <w:color w:val="EC7300"/>
+        </w:rPr>
+        <w:t xml:space="preserve">], </w:t>
+      </w:r>
+      <w:proofErr w:type="spellStart"/>
+      <w:r>
+        <w:rPr>
+          <w:color w:val="EC7300"/>
+        </w:rPr>
+        <w:t>zeroline</w:t>
+      </w:r>
+      <w:proofErr w:type="spellEnd"/>
+      <w:r>
+        <w:rPr>
+          <w:color w:val="EC7300"/>
+        </w:rPr>
+        <w:t>: true, title: "y"},</w:t>
+      </w:r>
+    </w:p>
+    <w:p>
+      <w:pPr>
+        <w:jc w:val="both"/>
+        <w:rPr>
+          <w:color w:val="EC7300"/>
+        </w:rPr>
+      </w:pPr>
+      <w:r>
+        <w:rPr>
+          <w:color w:val="EC7300"/>
+        </w:rPr>
+        <w:t xml:space="preserve">    </w:t>
+      </w:r>
+      <w:proofErr w:type="spellStart"/>
+      <w:r>
+        <w:rPr>
+          <w:color w:val="EC7300"/>
+        </w:rPr>
+        <w:t>aspectratio</w:t>
+      </w:r>
+      <w:proofErr w:type="spellEnd"/>
+      <w:r>
+        <w:rPr>
+          <w:color w:val="EC7300"/>
+        </w:rPr>
+        <w:t>: {x:1, y:1}</w:t>
+      </w:r>
+    </w:p>
+    <w:p>
+      <w:pPr>
+        <w:jc w:val="both"/>
+        <w:rPr>
+          <w:color w:val="EC7300"/>
+        </w:rPr>
+      </w:pPr>
+      <w:r>
+        <w:rPr>
+          <w:color w:val="EC7300"/>
+        </w:rPr>
+        <w:t>};</w:t>
+      </w:r>
+    </w:p>
+    <w:p>
+      <w:pPr>
+        <w:jc w:val="both"/>
+        <w:rPr>
+          <w:color w:val="EC7300"/>
+        </w:rPr>
+      </w:pPr>
+    </w:p>
+    <w:p>
+      <w:pPr>
+        <w:jc w:val="both"/>
+      </w:pPr>
+      <w:r>
+        <w:lastRenderedPageBreak/>
+        <w:t>As</w:t>
+      </w:r>
+      <w:r>
+        <w:t xml:space="preserve"> you can see, layout is a single dictionary defining stylistic features of the plot, such as its size, and margins. For more on how you should style a </w:t>
+      </w:r>
+      <w:proofErr w:type="spellStart"/>
+      <w:r>
+        <w:t>plotly</w:t>
+      </w:r>
+      <w:proofErr w:type="spellEnd"/>
+      <w:r>
+        <w:t xml:space="preserve"> graph, visit the style guidelines page. </w:t>
+      </w:r>
+      <w:r>
+        <w:t xml:space="preserve">For more on </w:t>
+      </w:r>
+      <w:proofErr w:type="spellStart"/>
+      <w:r>
+        <w:t>plotly</w:t>
+      </w:r>
+      <w:proofErr w:type="spellEnd"/>
+      <w:r>
+        <w:t>, the two most important resources are:</w:t>
+      </w:r>
+    </w:p>
+    <w:p>
+      <w:pPr>
+        <w:pStyle w:val="ListParagraph"/>
+        <w:numPr>
+          <w:ilvl w:val="0"/>
+          <w:numId w:val="7"/>
+        </w:numPr>
+        <w:jc w:val="both"/>
+      </w:pPr>
+      <w:r>
+        <w:t xml:space="preserve">Function reference - </w:t>
+      </w:r>
+      <w:hyperlink r:id="rId11" w:history="1">
+        <w:r>
+          <w:rPr>
+            <w:rStyle w:val="Hyperlink"/>
+            <w:color w:val="003E74"/>
+          </w:rPr>
+          <w:t>https://plot.ly/javascript/plotlyjs-function-reference/</w:t>
+        </w:r>
+      </w:hyperlink>
+    </w:p>
+    <w:p>
+      <w:pPr>
+        <w:pStyle w:val="ListParagraph"/>
+        <w:numPr>
+          <w:ilvl w:val="0"/>
+          <w:numId w:val="7"/>
+        </w:numPr>
+        <w:jc w:val="both"/>
+        <w:rPr>
+          <w:color w:val="003E74"/>
+        </w:rPr>
+      </w:pPr>
+      <w:r>
+        <w:t xml:space="preserve">Full reference - </w:t>
+      </w:r>
+      <w:hyperlink r:id="rId12" w:history="1">
+        <w:r>
+          <w:rPr>
+            <w:rStyle w:val="Hyperlink"/>
+            <w:color w:val="003E74"/>
+          </w:rPr>
+          <w:t>https://plot.ly/javascript/reference/</w:t>
+        </w:r>
+      </w:hyperlink>
+    </w:p>
+    <w:p>
+      <w:pPr>
+        <w:jc w:val="center"/>
+        <w:rPr>
+          <w:i/>
+          <w:iCs/>
+        </w:rPr>
+      </w:pPr>
+      <w:r>
+        <w:rPr>
+          <w:i/>
+          <w:iCs/>
+        </w:rPr>
+        <w:t xml:space="preserve">Important note: </w:t>
+      </w:r>
+      <w:proofErr w:type="spellStart"/>
+      <w:r>
+        <w:rPr>
+          <w:i/>
+          <w:iCs/>
+        </w:rPr>
+        <w:t>Plotly</w:t>
+      </w:r>
+      <w:proofErr w:type="spellEnd"/>
+      <w:r>
+        <w:rPr>
+          <w:i/>
+          <w:iCs/>
+        </w:rPr>
+        <w:t xml:space="preserve"> can often be the reason a given page is slow or unoptimized. Look out for slow ways of updating a graph, such a </w:t>
+      </w:r>
+      <w:proofErr w:type="spellStart"/>
+      <w:r>
+        <w:rPr>
+          <w:i/>
+          <w:iCs/>
+        </w:rPr>
+        <w:t>plotly.purge</w:t>
+      </w:r>
+      <w:proofErr w:type="spellEnd"/>
+      <w:r>
+        <w:rPr>
+          <w:i/>
+          <w:iCs/>
+        </w:rPr>
+        <w:t xml:space="preserve">() and </w:t>
+      </w:r>
+      <w:proofErr w:type="spellStart"/>
+      <w:r>
+        <w:rPr>
+          <w:i/>
+          <w:iCs/>
+        </w:rPr>
+        <w:t>plotly.newplot</w:t>
+      </w:r>
+      <w:proofErr w:type="spellEnd"/>
+      <w:r>
+        <w:rPr>
+          <w:i/>
+          <w:iCs/>
+        </w:rPr>
+        <w:t>().</w:t>
+      </w:r>
+    </w:p>
+    <w:p>
+      <w:pPr>
+        <w:tabs>
+          <w:tab w:val="left" w:pos="1230"/>
+        </w:tabs>
+        <w:jc w:val="both"/>
+        <w:rPr>
+          <w:b/>
+          <w:bCs/>
+          <w:color w:val="003E74"/>
+          <w:sz w:val="36"/>
+          <w:szCs w:val="36"/>
+        </w:rPr>
+      </w:pPr>
+      <w:r>
+        <w:rPr>
+          <w:b/>
+          <w:bCs/>
+          <w:color w:val="003E74"/>
+          <w:sz w:val="36"/>
+          <w:szCs w:val="36"/>
+        </w:rPr>
+        <w:tab/>
+      </w:r>
+    </w:p>
+    <w:p>
+      <w:pPr>
+        <w:jc w:val="both"/>
+        <w:rPr>
+          <w:b/>
+          <w:bCs/>
+          <w:color w:val="003E74"/>
+          <w:sz w:val="40"/>
+          <w:szCs w:val="40"/>
+        </w:rPr>
+      </w:pPr>
+      <w:r>
+        <w:rPr>
+          <w:b/>
+          <w:bCs/>
+          <w:color w:val="003E74"/>
+          <w:sz w:val="36"/>
+          <w:szCs w:val="36"/>
+        </w:rPr>
+        <w:t>p</w:t>
+      </w:r>
+      <w:r>
+        <w:rPr>
+          <w:b/>
+          <w:bCs/>
+          <w:color w:val="003E74"/>
+          <w:sz w:val="36"/>
+          <w:szCs w:val="36"/>
+        </w:rPr>
+        <w:t>5.JS</w:t>
+      </w:r>
+    </w:p>
+    <w:p>
+      <w:pPr>
+        <w:jc w:val="both"/>
+      </w:pPr>
+    </w:p>
+    <w:p>
+      <w:pPr>
+        <w:jc w:val="both"/>
+      </w:pPr>
+      <w:r>
+        <w:t>p5.JS is a drawing tool that allows developers to create non-plot graphics (such as a mass and spring) with heavy mouse interactivity.</w:t>
+      </w:r>
+      <w:r>
+        <w:t xml:space="preserve"> It does this by repeatedly drawing objects on a canvas at a rate equal to 1/framerate.</w:t>
+      </w:r>
+      <w:r>
+        <w:t xml:space="preserve"> After p5 is imported in your html header, the first step you will want to take is creating setup and draw functions in your JS file:</w:t>
+      </w:r>
+    </w:p>
+    <w:p>
+      <w:pPr>
+        <w:jc w:val="both"/>
+      </w:pPr>
+    </w:p>
+    <w:p>
+      <w:pPr>
+        <w:jc w:val="both"/>
+        <w:rPr>
+          <w:color w:val="EC7300"/>
+        </w:rPr>
+      </w:pPr>
+      <w:r>
+        <w:rPr>
+          <w:color w:val="EC7300"/>
+        </w:rPr>
+        <w:t>function setup() {</w:t>
+      </w:r>
+    </w:p>
+    <w:p>
+      <w:pPr>
+        <w:jc w:val="both"/>
+        <w:rPr>
+          <w:color w:val="EC7300"/>
+        </w:rPr>
+      </w:pPr>
+      <w:r>
+        <w:rPr>
+          <w:color w:val="EC7300"/>
+        </w:rPr>
+        <w:t xml:space="preserve">  let canvas = </w:t>
+      </w:r>
+      <w:proofErr w:type="spellStart"/>
+      <w:r>
+        <w:rPr>
+          <w:color w:val="EC7300"/>
+        </w:rPr>
+        <w:t>createCanvas</w:t>
+      </w:r>
+      <w:proofErr w:type="spellEnd"/>
+      <w:r>
+        <w:rPr>
+          <w:color w:val="EC7300"/>
+        </w:rPr>
+        <w:t>(</w:t>
+      </w:r>
+      <w:r>
+        <w:rPr>
+          <w:color w:val="EC7300"/>
+        </w:rPr>
+        <w:t>500</w:t>
+      </w:r>
+      <w:r>
+        <w:rPr>
+          <w:color w:val="EC7300"/>
+        </w:rPr>
+        <w:t>,</w:t>
+      </w:r>
+      <w:r>
+        <w:rPr>
+          <w:color w:val="EC7300"/>
+        </w:rPr>
+        <w:t>400</w:t>
+      </w:r>
+      <w:r>
+        <w:rPr>
+          <w:color w:val="EC7300"/>
+        </w:rPr>
+        <w:t>);</w:t>
+      </w:r>
+    </w:p>
+    <w:p>
+      <w:pPr>
+        <w:jc w:val="both"/>
+        <w:rPr>
+          <w:color w:val="EC7300"/>
+        </w:rPr>
+      </w:pPr>
+      <w:r>
+        <w:rPr>
+          <w:color w:val="EC7300"/>
+        </w:rPr>
+        <w:t xml:space="preserve">    </w:t>
+      </w:r>
+      <w:proofErr w:type="spellStart"/>
+      <w:r>
+        <w:rPr>
+          <w:color w:val="EC7300"/>
+        </w:rPr>
+        <w:t>canvas.parent</w:t>
+      </w:r>
+      <w:proofErr w:type="spellEnd"/>
+      <w:r>
+        <w:rPr>
+          <w:color w:val="EC7300"/>
+        </w:rPr>
+        <w:t>(</w:t>
+      </w:r>
+      <w:r>
+        <w:rPr>
+          <w:color w:val="EC7300"/>
+        </w:rPr>
+        <w:t>‘canvas’</w:t>
+      </w:r>
+      <w:r>
+        <w:rPr>
+          <w:color w:val="EC7300"/>
+        </w:rPr>
+        <w:t>);</w:t>
+      </w:r>
+    </w:p>
+    <w:p>
+      <w:pPr>
+        <w:jc w:val="both"/>
+        <w:rPr>
+          <w:color w:val="EC7300"/>
+        </w:rPr>
+      </w:pPr>
+      <w:r>
+        <w:rPr>
+          <w:color w:val="EC7300"/>
+        </w:rPr>
+        <w:t xml:space="preserve">    </w:t>
+      </w:r>
+      <w:proofErr w:type="spellStart"/>
+      <w:r>
+        <w:rPr>
+          <w:color w:val="EC7300"/>
+        </w:rPr>
+        <w:t>frameRate</w:t>
+      </w:r>
+      <w:proofErr w:type="spellEnd"/>
+      <w:r>
+        <w:rPr>
+          <w:color w:val="EC7300"/>
+        </w:rPr>
+        <w:t>(60);</w:t>
+      </w:r>
+    </w:p>
+    <w:p>
+      <w:pPr>
+        <w:jc w:val="both"/>
+        <w:rPr>
+          <w:color w:val="EC7300"/>
+        </w:rPr>
+      </w:pPr>
+      <w:r>
+        <w:rPr>
+          <w:color w:val="EC7300"/>
+        </w:rPr>
+        <w:t>};</w:t>
+      </w:r>
+    </w:p>
+    <w:p>
+      <w:pPr>
+        <w:jc w:val="both"/>
+      </w:pPr>
+    </w:p>
+    <w:p>
+      <w:pPr>
+        <w:jc w:val="both"/>
+        <w:rPr>
+          <w:color w:val="EC7300"/>
+        </w:rPr>
+      </w:pPr>
+      <w:r>
+        <w:rPr>
+          <w:color w:val="EC7300"/>
+        </w:rPr>
+        <w:t>function draw() {</w:t>
+      </w:r>
+    </w:p>
+    <w:p>
+      <w:pPr>
+        <w:jc w:val="both"/>
+        <w:rPr>
+          <w:color w:val="EC7300"/>
+        </w:rPr>
+      </w:pPr>
+      <w:r>
+        <w:rPr>
+          <w:color w:val="EC7300"/>
+        </w:rPr>
+        <w:t xml:space="preserve">    clear();</w:t>
+      </w:r>
+    </w:p>
+    <w:p>
+      <w:pPr>
+        <w:jc w:val="both"/>
+        <w:rPr>
+          <w:color w:val="EC7300"/>
+        </w:rPr>
+      </w:pPr>
+      <w:r>
+        <w:rPr>
+          <w:color w:val="EC7300"/>
+        </w:rPr>
+        <w:t xml:space="preserve">    background('#</w:t>
+      </w:r>
+      <w:proofErr w:type="spellStart"/>
+      <w:r>
+        <w:rPr>
+          <w:color w:val="EC7300"/>
+        </w:rPr>
+        <w:t>ffffff</w:t>
+      </w:r>
+      <w:proofErr w:type="spellEnd"/>
+      <w:r>
+        <w:rPr>
+          <w:color w:val="EC7300"/>
+        </w:rPr>
+        <w:t>')</w:t>
+      </w:r>
+      <w:r>
+        <w:rPr>
+          <w:color w:val="EC7300"/>
+        </w:rPr>
+        <w:t>;</w:t>
+      </w:r>
+    </w:p>
+    <w:p>
+      <w:pPr>
+        <w:jc w:val="both"/>
+        <w:rPr>
+          <w:color w:val="EC7300"/>
+        </w:rPr>
+      </w:pPr>
+      <w:r>
+        <w:rPr>
+          <w:color w:val="EC7300"/>
+        </w:rPr>
+        <w:t xml:space="preserve">    </w:t>
+      </w:r>
+      <w:proofErr w:type="spellStart"/>
+      <w:r>
+        <w:rPr>
+          <w:color w:val="EC7300"/>
+        </w:rPr>
+        <w:t>noS</w:t>
+      </w:r>
+      <w:r>
+        <w:rPr>
+          <w:color w:val="EC7300"/>
+        </w:rPr>
+        <w:t>troke</w:t>
+      </w:r>
+      <w:proofErr w:type="spellEnd"/>
+      <w:r>
+        <w:rPr>
+          <w:color w:val="EC7300"/>
+        </w:rPr>
+        <w:t>();</w:t>
+      </w:r>
+    </w:p>
+    <w:p>
+      <w:pPr>
+        <w:jc w:val="both"/>
+        <w:rPr>
+          <w:color w:val="EC7300"/>
+        </w:rPr>
+      </w:pPr>
+      <w:r>
+        <w:rPr>
+          <w:color w:val="EC7300"/>
+        </w:rPr>
+        <w:t xml:space="preserve">    fill("#</w:t>
+      </w:r>
+      <w:r>
+        <w:rPr>
+          <w:color w:val="EC7300"/>
+        </w:rPr>
+        <w:t>A51900</w:t>
+      </w:r>
+      <w:r>
+        <w:rPr>
+          <w:color w:val="EC7300"/>
+        </w:rPr>
+        <w:t>");</w:t>
+      </w:r>
+    </w:p>
+    <w:p>
+      <w:pPr>
+        <w:jc w:val="both"/>
+        <w:rPr>
+          <w:color w:val="EC7300"/>
+        </w:rPr>
+      </w:pPr>
+      <w:r>
+        <w:rPr>
+          <w:color w:val="EC7300"/>
+        </w:rPr>
+        <w:t xml:space="preserve">    </w:t>
+      </w:r>
+      <w:proofErr w:type="spellStart"/>
+      <w:r>
+        <w:rPr>
+          <w:color w:val="EC7300"/>
+        </w:rPr>
+        <w:t>rect</w:t>
+      </w:r>
+      <w:proofErr w:type="spellEnd"/>
+      <w:r>
+        <w:rPr>
+          <w:color w:val="EC7300"/>
+        </w:rPr>
+        <w:t>(</w:t>
+      </w:r>
+      <w:proofErr w:type="spellStart"/>
+      <w:r>
+        <w:rPr>
+          <w:color w:val="EC7300"/>
+        </w:rPr>
+        <w:t>mouseX</w:t>
+      </w:r>
+      <w:proofErr w:type="spellEnd"/>
+      <w:r>
+        <w:rPr>
+          <w:color w:val="EC7300"/>
+        </w:rPr>
+        <w:t xml:space="preserve">, </w:t>
+      </w:r>
+      <w:proofErr w:type="spellStart"/>
+      <w:r>
+        <w:rPr>
+          <w:color w:val="EC7300"/>
+        </w:rPr>
+        <w:t>mouseY</w:t>
+      </w:r>
+      <w:proofErr w:type="spellEnd"/>
+      <w:r>
+        <w:rPr>
+          <w:color w:val="EC7300"/>
+        </w:rPr>
+        <w:t xml:space="preserve">, </w:t>
+      </w:r>
+      <w:r>
+        <w:rPr>
+          <w:color w:val="EC7300"/>
+        </w:rPr>
+        <w:t>75</w:t>
+      </w:r>
+      <w:r>
+        <w:rPr>
+          <w:color w:val="EC7300"/>
+        </w:rPr>
+        <w:t>,</w:t>
+      </w:r>
+      <w:r>
+        <w:rPr>
+          <w:color w:val="EC7300"/>
+        </w:rPr>
+        <w:t>75</w:t>
+      </w:r>
+      <w:r>
+        <w:rPr>
+          <w:color w:val="EC7300"/>
+        </w:rPr>
+        <w:t>);</w:t>
+      </w:r>
+    </w:p>
+    <w:p>
+      <w:pPr>
+        <w:jc w:val="both"/>
+        <w:rPr>
+          <w:color w:val="EC7300"/>
+        </w:rPr>
+      </w:pPr>
+      <w:r>
+        <w:rPr>
+          <w:color w:val="EC7300"/>
+        </w:rPr>
+        <w:t>};</w:t>
+      </w:r>
+    </w:p>
+    <w:p>
+      <w:pPr>
+        <w:jc w:val="both"/>
+        <w:rPr>
+          <w:color w:val="EC7300"/>
+        </w:rPr>
+      </w:pPr>
+    </w:p>
+    <w:p>
+      <w:pPr>
+        <w:jc w:val="both"/>
+      </w:pPr>
+      <w:r>
+        <w:t xml:space="preserve">These two functions are automatically recognised by p5. Setup defines all the important meta-variables for p5’s drawing; variables such </w:t>
+      </w:r>
+      <w:r>
+        <w:t xml:space="preserve">frame rate, and canvas size (specified in pixels). Draw is then the function that is carried out every [1/framerate] seconds. Good practice for p5 is to first clear any previous drawings, then draw your background. After that, you can draw your objects. In the example above, a brick red </w:t>
+      </w:r>
+      <w:r>
+        <w:t xml:space="preserve">square </w:t>
+      </w:r>
+      <w:r>
+        <w:t>is drawn</w:t>
+      </w:r>
+      <w:r>
+        <w:t xml:space="preserve"> at the mouse position</w:t>
+      </w:r>
+      <w:r>
+        <w:t xml:space="preserve"> with length and width equal to 75px.</w:t>
+      </w:r>
+    </w:p>
+    <w:p>
+      <w:pPr>
+        <w:jc w:val="both"/>
+      </w:pPr>
+    </w:p>
+    <w:p>
+      <w:pPr>
+        <w:jc w:val="both"/>
+      </w:pPr>
+      <w:r>
+        <w:t xml:space="preserve">For more on p5.JS visit </w:t>
+      </w:r>
+      <w:hyperlink r:id="rId13" w:history="1">
+        <w:r>
+          <w:rPr>
+            <w:rStyle w:val="Hyperlink"/>
+            <w:color w:val="auto"/>
+          </w:rPr>
+          <w:t>https://p5js.org/</w:t>
+        </w:r>
+      </w:hyperlink>
+      <w:r>
+        <w:t>.</w:t>
+      </w:r>
+    </w:p>
+    <w:p>
+      <w:pPr>
+        <w:jc w:val="both"/>
+      </w:pPr>
+    </w:p>
+    <w:p>
+      <w:pPr>
+        <w:jc w:val="both"/>
+        <w:rPr>
+          <w:b/>
+          <w:bCs/>
+          <w:color w:val="003E74"/>
+          <w:sz w:val="36"/>
+          <w:szCs w:val="36"/>
+        </w:rPr>
+      </w:pPr>
+      <w:r>
+        <w:rPr>
+          <w:b/>
+          <w:bCs/>
+          <w:color w:val="003E74"/>
+          <w:sz w:val="36"/>
+          <w:szCs w:val="36"/>
+        </w:rPr>
+        <w:t>Debugging and Console</w:t>
+      </w:r>
+    </w:p>
+    <w:p>
+      <w:pPr>
+        <w:jc w:val="both"/>
+        <w:rPr>
+          <w:b/>
+          <w:bCs/>
+          <w:color w:val="003E74"/>
+        </w:rPr>
+      </w:pPr>
+    </w:p>
+    <w:p>
+      <w:r>
+        <w:t>In python debugging is easy; you press play, and if there is an error in the code your interpreter tells you exactly what and where it is. For web development, debugging is a little trickier, but the golden rule is F12 is your best friend! This hotkey (</w:t>
+      </w:r>
+      <w:r>
+        <w:t>or right click + inspect for mac</w:t>
+      </w:r>
+      <w:r>
+        <w:t xml:space="preserve">) brings up the browser </w:t>
+      </w:r>
+      <w:r>
+        <w:t>developer tools</w:t>
+      </w:r>
+      <w:r>
+        <w:t xml:space="preserve">, comprised of </w:t>
+      </w:r>
+      <w:r>
+        <w:t>several</w:t>
+      </w:r>
+      <w:r>
+        <w:t xml:space="preserve"> different tabs. Of these, the </w:t>
+      </w:r>
+      <w:r>
+        <w:rPr>
+          <w:i/>
+          <w:iCs/>
+        </w:rPr>
+        <w:t>elements</w:t>
+      </w:r>
+      <w:r>
+        <w:t xml:space="preserve"> tab is essentially your HTML/CSS debugger. If you hover over the html brought up in this tab you can see what the div you hover over looks like on the actual web page.</w:t>
+      </w:r>
+      <w:r>
+        <w:t xml:space="preserve"> Here we can see when the ‘container’ div is hovered over, the div and it’s appropriate padding is highlighted on the page:</w:t>
+      </w:r>
+    </w:p>
+    <w:p>
+      <w:r>
+        <w:rPr>
+          <w:noProof/>
+        </w:rPr>
+        <w:drawing>
+          <wp:inline distT="0" distB="0" distL="0" distR="0" wp14:anchorId="42FFB8D4" wp14:editId="3663084D">
+            <wp:extent cx="5721350" cy="3022600"/>
+            <wp:effectExtent l="0" t="0" r="0" b="6350"/>
+            <wp:docPr id="1" name="Picture 1"/>
+            <wp:cNvGraphicFramePr>
+              <a:graphicFrameLocks xmlns:a="http://schemas.openxmlformats.org/drawingml/2006/main" noChangeAspect="1"/>
+            </wp:cNvGraphicFramePr>
+            <a:graphic xmlns:a="http://schemas.openxmlformats.org/drawingml/2006/main">
+              <a:graphicData uri="http://schemas.openxmlformats.org/drawingml/2006/picture">
+                <pic:pic xmlns:pic="http://schemas.openxmlformats.org/drawingml/2006/picture">
+                  <pic:nvPicPr>
+                    <pic:cNvPr id="1" name=""/>
+                    <pic:cNvPicPr/>
+                  </pic:nvPicPr>
+                  <pic:blipFill rotWithShape="1">
+                    <a:blip r:embed="rId14"/>
+                    <a:srcRect l="-776" t="11467" r="953" b="9423"/>
+                    <a:stretch/>
+                  </pic:blipFill>
+                  <pic:spPr bwMode="auto">
+                    <a:xfrm>
+                      <a:off x="0" y="0"/>
+                      <a:ext cx="5721350" cy="3022600"/>
+                    </a:xfrm>
+                    <a:prstGeom prst="rect">
+                      <a:avLst/>
+                    </a:prstGeom>
+                    <a:ln>
+                      <a:noFill/>
+                    </a:ln>
+                    <a:extLst>
+                      <a:ext uri="{53640926-AAD7-44D8-BBD7-CCE9431645EC}">
+                        <a14:shadowObscured xmlns:a14="http://schemas.microsoft.com/office/drawing/2010/main"/>
+                      </a:ext>
+                    </a:extLst>
+                  </pic:spPr>
+                </pic:pic>
+              </a:graphicData>
+            </a:graphic>
+          </wp:inline>
+        </w:drawing>
+      </w:r>
+    </w:p>
+    <w:p/>
+    <w:p>
+      <w:r>
+        <w:t xml:space="preserve">The second important tab to know about is the </w:t>
+      </w:r>
+      <w:r>
+        <w:rPr>
+          <w:i/>
+          <w:iCs/>
+        </w:rPr>
+        <w:t>console</w:t>
+      </w:r>
+      <w:r>
+        <w:t xml:space="preserve"> tab. This is essentially your JavaScript debugger. Any error reports in your JS code will pop up here in red, and if you click on the error it should take you to the JS code where the error was found. In addition, the analogy to the python print(“hello world”) in JS is console.log(“hello world”), where the printed output should appear in the console tab. However, when you have finished your debugging it is very important to remove all console.log commands so they do not stay in the live version of your page! </w:t>
+      </w:r>
+    </w:p>
+    <w:p>
+      <w:pPr>
+        <w:jc w:val="both"/>
+        <w:rPr>
+          <w:b/>
+          <w:bCs/>
+          <w:color w:val="003E74"/>
+          <w:sz w:val="36"/>
+          <w:szCs w:val="36"/>
+        </w:rPr>
+      </w:pPr>
+    </w:p>
+    <w:p>
+      <w:pPr>
+        <w:jc w:val="both"/>
+        <w:rPr>
+          <w:b/>
+          <w:bCs/>
+          <w:color w:val="003E74"/>
+          <w:sz w:val="40"/>
+          <w:szCs w:val="40"/>
+        </w:rPr>
+      </w:pPr>
+      <w:r>
+        <w:rPr>
+          <w:b/>
+          <w:bCs/>
+          <w:color w:val="003E74"/>
+          <w:sz w:val="36"/>
+          <w:szCs w:val="36"/>
+        </w:rPr>
+        <w:t>Structuring</w:t>
+      </w:r>
+      <w:r>
+        <w:rPr>
+          <w:b/>
+          <w:bCs/>
+          <w:color w:val="003E74"/>
+          <w:sz w:val="36"/>
+          <w:szCs w:val="36"/>
+        </w:rPr>
+        <w:t xml:space="preserve"> </w:t>
+      </w:r>
+      <w:r>
+        <w:rPr>
+          <w:b/>
+          <w:bCs/>
+          <w:color w:val="003E74"/>
+          <w:sz w:val="36"/>
+          <w:szCs w:val="36"/>
+        </w:rPr>
+        <w:t>Scripts</w:t>
       </w:r>
     </w:p>
     <w:p>
@@ -923,7 +3600,7 @@
         <w:rPr>
           <w:color w:val="000000" w:themeColor="text1"/>
         </w:rPr>
-        <w:t xml:space="preserve">. </w:t>
+        <w:t>:</w:t>
       </w:r>
     </w:p>
     <w:p>
@@ -940,9 +3617,18 @@
       </w:pPr>
       <w:r>
         <w:rPr>
+          <w:b/>
+          <w:bCs/>
           <w:color w:val="000000" w:themeColor="text1"/>
         </w:rPr>
-        <w:t>Maths – contains all the scientific code behind a visualisation</w:t>
+        <w:lastRenderedPageBreak/>
+        <w:t>Maths</w:t>
+      </w:r>
+      <w:r>
+        <w:rPr>
+          <w:color w:val="000000" w:themeColor="text1"/>
+        </w:rPr>
+        <w:t xml:space="preserve"> – contains all the scientific code behind a visualisation</w:t>
       </w:r>
       <w:r>
         <w:rPr>
@@ -1014,9 +3700,23 @@
       </w:pPr>
       <w:r>
         <w:rPr>
+          <w:b/>
+          <w:bCs/>
           <w:color w:val="000000" w:themeColor="text1"/>
         </w:rPr>
-        <w:t xml:space="preserve">Interaction – contains all </w:t>
+        <w:t>Interaction</w:t>
+      </w:r>
+      <w:r>
+        <w:rPr>
+          <w:color w:val="000000" w:themeColor="text1"/>
+        </w:rPr>
+        <w:t xml:space="preserve"> – contains all </w:t>
+      </w:r>
+      <w:r>
+        <w:rPr>
+          <w:color w:val="000000" w:themeColor="text1"/>
+        </w:rPr>
+        <w:t>non-mathematical functions</w:t>
       </w:r>
     </w:p>
     <w:p>
@@ -1034,7 +3734,45 @@
         <w:rPr>
           <w:color w:val="000000" w:themeColor="text1"/>
         </w:rPr>
-        <w:t>Start by defining maths functions</w:t>
+        <w:t xml:space="preserve">Start by defining </w:t>
+      </w:r>
+      <w:r>
+        <w:rPr>
+          <w:color w:val="000000" w:themeColor="text1"/>
+        </w:rPr>
+        <w:t>interaction</w:t>
+      </w:r>
+      <w:r>
+        <w:rPr>
+          <w:color w:val="000000" w:themeColor="text1"/>
+        </w:rPr>
+        <w:t xml:space="preserve"> </w:t>
+      </w:r>
+      <w:r>
+        <w:rPr>
+          <w:color w:val="000000" w:themeColor="text1"/>
+        </w:rPr>
+        <w:t xml:space="preserve">constants and variables. For example, a mass slider can be defined as </w:t>
+      </w:r>
+      <w:r>
+        <w:rPr>
+          <w:color w:val="EC7300"/>
+        </w:rPr>
+        <w:t>M = $(#</w:t>
+      </w:r>
+      <w:proofErr w:type="spellStart"/>
+      <w:r>
+        <w:rPr>
+          <w:color w:val="EC7300"/>
+        </w:rPr>
+        <w:t>mslider</w:t>
+      </w:r>
+      <w:proofErr w:type="spellEnd"/>
+      <w:r>
+        <w:rPr>
+          <w:color w:val="EC7300"/>
+        </w:rPr>
+        <w:t>)</w:t>
       </w:r>
     </w:p>
     <w:p>
@@ -1053,7 +3791,27 @@
         <w:rPr>
           <w:color w:val="000000" w:themeColor="text1"/>
         </w:rPr>
-        <w:t>Then define maths functions and tools</w:t>
+        <w:t xml:space="preserve">Then define </w:t>
+      </w:r>
+      <w:r>
+        <w:rPr>
+          <w:color w:val="000000" w:themeColor="text1"/>
+        </w:rPr>
+        <w:t xml:space="preserve">interactive functions. </w:t>
+      </w:r>
+      <w:proofErr w:type="spellStart"/>
+      <w:r>
+        <w:rPr>
+          <w:color w:val="000000" w:themeColor="text1"/>
+        </w:rPr>
+        <w:t>Ie</w:t>
+      </w:r>
+      <w:proofErr w:type="spellEnd"/>
+      <w:r>
+        <w:rPr>
+          <w:color w:val="000000" w:themeColor="text1"/>
+        </w:rPr>
+        <w:t>, the functions that insert html values into math functions, and insert the outputted data into plotting functions.</w:t>
       </w:r>
     </w:p>
     <w:p>
@@ -1070,9 +3828,23 @@
       </w:pPr>
       <w:r>
         <w:rPr>
+          <w:b/>
+          <w:bCs/>
           <w:color w:val="000000" w:themeColor="text1"/>
         </w:rPr>
-        <w:t>Maths – contains all the scientific code behind a visualisation</w:t>
+        <w:t>Calling</w:t>
+      </w:r>
+      <w:r>
+        <w:rPr>
+          <w:color w:val="000000" w:themeColor="text1"/>
+        </w:rPr>
+        <w:t xml:space="preserve"> – </w:t>
+      </w:r>
+      <w:r>
+        <w:rPr>
+          <w:color w:val="000000" w:themeColor="text1"/>
+        </w:rPr>
+        <w:t>specifies which functions are called in which instance.</w:t>
       </w:r>
     </w:p>
     <w:p>
@@ -1090,7 +3862,21 @@
         <w:rPr>
           <w:color w:val="000000" w:themeColor="text1"/>
         </w:rPr>
-        <w:t>Start by defining maths functions</w:t>
+        <w:t xml:space="preserve">Specify which functions are called on interaction of a </w:t>
+      </w:r>
+      <w:proofErr w:type="spellStart"/>
+      <w:r>
+        <w:rPr>
+          <w:color w:val="000000" w:themeColor="text1"/>
+        </w:rPr>
+        <w:t>jquery</w:t>
+      </w:r>
+      <w:proofErr w:type="spellEnd"/>
+      <w:r>
+        <w:rPr>
+          <w:color w:val="000000" w:themeColor="text1"/>
+        </w:rPr>
+        <w:t xml:space="preserve"> element. For example, on “input”.</w:t>
       </w:r>
     </w:p>
     <w:p>
@@ -1109,184 +3895,125 @@
         <w:rPr>
           <w:color w:val="000000" w:themeColor="text1"/>
         </w:rPr>
-        <w:t>Then define maths functions and tools</w:t>
-      </w:r>
-    </w:p>
-    <w:p>
-      <w:pPr>
-        <w:pStyle w:val="ListParagraph"/>
-        <w:numPr>
-          <w:ilvl w:val="0"/>
-          <w:numId w:val="3"/>
-        </w:numPr>
-        <w:jc w:val="both"/>
-        <w:rPr>
+        <w:t xml:space="preserve">Specify which functions are called on load of the page. </w:t>
+      </w:r>
+    </w:p>
+    <w:p>
+      <w:pPr>
+        <w:jc w:val="center"/>
+        <w:rPr>
+          <w:i/>
+          <w:iCs/>
           <w:color w:val="000000" w:themeColor="text1"/>
         </w:rPr>
       </w:pPr>
-    </w:p>
-    <w:p>
-      <w:pPr>
-        <w:rPr>
+      <w:r>
+        <w:rPr>
+          <w:i/>
+          <w:iCs/>
           <w:color w:val="000000" w:themeColor="text1"/>
         </w:rPr>
-      </w:pPr>
-      <w:r>
-        <w:rPr>
+        <w:t>Important Note: It is generally recommended that the same function, ‘Update()’ is called for both inputs and onload of the page</w:t>
+      </w:r>
+      <w:r>
+        <w:rPr>
+          <w:i/>
+          <w:iCs/>
           <w:color w:val="000000" w:themeColor="text1"/>
         </w:rPr>
-        <w:t xml:space="preserve">Then define </w:t>
-      </w:r>
-      <w:proofErr w:type="spellStart"/>
-      <w:r>
-        <w:rPr>
+        <w:t xml:space="preserve">, with a variable called </w:t>
+      </w:r>
+      <w:proofErr w:type="spellStart"/>
+      <w:r>
+        <w:rPr>
+          <w:i/>
+          <w:iCs/>
           <w:color w:val="000000" w:themeColor="text1"/>
         </w:rPr>
-        <w:t>jquery</w:t>
-      </w:r>
-      <w:proofErr w:type="spellEnd"/>
-      <w:r>
-        <w:rPr>
+        <w:t>newpage</w:t>
+      </w:r>
+      <w:proofErr w:type="spellEnd"/>
+      <w:r>
+        <w:rPr>
+          <w:i/>
+          <w:iCs/>
           <w:color w:val="000000" w:themeColor="text1"/>
         </w:rPr>
-        <w:t xml:space="preserve"> variables</w:t>
-      </w:r>
-    </w:p>
-    <w:p>
-      <w:pPr>
-        <w:rPr>
+        <w:t>, taking either a true or false value</w:t>
+      </w:r>
+      <w:r>
+        <w:rPr>
+          <w:i/>
+          <w:iCs/>
           <w:color w:val="000000" w:themeColor="text1"/>
         </w:rPr>
-      </w:pPr>
-      <w:r>
-        <w:rPr>
+        <w:t>.</w:t>
+      </w:r>
+      <w:r>
+        <w:rPr>
+          <w:i/>
+          <w:iCs/>
           <w:color w:val="000000" w:themeColor="text1"/>
         </w:rPr>
-        <w:t>Then define interaction functions</w:t>
-      </w:r>
-    </w:p>
-    <w:p>
-      <w:pPr>
-        <w:rPr>
+        <w:t xml:space="preserve"> This is because the only difference in between an onload and onclick function is whether to use the </w:t>
+      </w:r>
+      <w:proofErr w:type="spellStart"/>
+      <w:r>
+        <w:rPr>
+          <w:i/>
+          <w:iCs/>
           <w:color w:val="000000" w:themeColor="text1"/>
         </w:rPr>
-      </w:pPr>
-    </w:p>
-    <w:p>
-      <w:pPr>
-        <w:rPr>
+        <w:t>plotly.newplot</w:t>
+      </w:r>
+      <w:proofErr w:type="spellEnd"/>
+      <w:r>
+        <w:rPr>
+          <w:i/>
+          <w:iCs/>
           <w:color w:val="000000" w:themeColor="text1"/>
         </w:rPr>
-      </w:pPr>
-      <w:r>
-        <w:rPr>
+        <w:t xml:space="preserve">() function or the </w:t>
+      </w:r>
+      <w:proofErr w:type="spellStart"/>
+      <w:r>
+        <w:rPr>
+          <w:i/>
+          <w:iCs/>
           <w:color w:val="000000" w:themeColor="text1"/>
         </w:rPr>
-        <w:t>Specify which functions are called onclick, etc</w:t>
-      </w:r>
-    </w:p>
-    <w:p>
-      <w:pPr>
-        <w:rPr>
+        <w:t>plotly.animate</w:t>
+      </w:r>
+      <w:proofErr w:type="spellEnd"/>
+      <w:r>
+        <w:rPr>
+          <w:i/>
+          <w:iCs/>
           <w:color w:val="000000" w:themeColor="text1"/>
         </w:rPr>
-      </w:pPr>
-      <w:r>
-        <w:rPr>
+        <w:t xml:space="preserve">() (or </w:t>
+      </w:r>
+      <w:proofErr w:type="spellStart"/>
+      <w:r>
+        <w:rPr>
+          <w:i/>
+          <w:iCs/>
           <w:color w:val="000000" w:themeColor="text1"/>
         </w:rPr>
-        <w:lastRenderedPageBreak/>
-        <w:t>Specify which functions are called onload</w:t>
-      </w:r>
-    </w:p>
-    <w:p>
-      <w:pPr>
-        <w:rPr>
+        <w:t>plotly.react</w:t>
+      </w:r>
+      <w:proofErr w:type="spellEnd"/>
+      <w:r>
+        <w:rPr>
+          <w:i/>
+          <w:iCs/>
           <w:color w:val="000000" w:themeColor="text1"/>
         </w:rPr>
-      </w:pPr>
-    </w:p>
-    <w:p/>
-    <w:p>
-      <w:r>
-        <w:t xml:space="preserve">When dealing with updating/on load, only have one function, that takes True False value for ‘new’ variable. This either carries out </w:t>
-      </w:r>
-      <w:proofErr w:type="spellStart"/>
-      <w:r>
-        <w:t>plotly.newplot</w:t>
-      </w:r>
-      <w:proofErr w:type="spellEnd"/>
-      <w:r>
-        <w:t xml:space="preserve">() </w:t>
-      </w:r>
-      <w:r>
-        <w:t xml:space="preserve">(if new) and </w:t>
-      </w:r>
-      <w:proofErr w:type="spellStart"/>
-      <w:r>
-        <w:t>plotly.animate</w:t>
-      </w:r>
-      <w:proofErr w:type="spellEnd"/>
-      <w:r>
-        <w:t>/react (if false).</w:t>
-      </w:r>
-    </w:p>
-    <w:p/>
-    <w:p>
-      <w:pPr>
-        <w:jc w:val="both"/>
-        <w:rPr>
-          <w:b/>
-          <w:bCs/>
-          <w:color w:val="003E74"/>
-          <w:sz w:val="36"/>
-          <w:szCs w:val="36"/>
-        </w:rPr>
-      </w:pPr>
-      <w:r>
-        <w:rPr>
-          <w:b/>
-          <w:bCs/>
-          <w:color w:val="003E74"/>
-          <w:sz w:val="36"/>
-          <w:szCs w:val="36"/>
-        </w:rPr>
-        <w:t>Debugging and Console</w:t>
-      </w:r>
-    </w:p>
-    <w:p>
-      <w:pPr>
-        <w:jc w:val="both"/>
-        <w:rPr>
-          <w:b/>
-          <w:bCs/>
-          <w:color w:val="003E74"/>
-        </w:rPr>
-      </w:pPr>
-    </w:p>
-    <w:p>
-      <w:r>
-        <w:t xml:space="preserve">When dealing with updating/on load, only have one function, that takes True False value for ‘new’ variable. This either carries out </w:t>
-      </w:r>
-      <w:proofErr w:type="spellStart"/>
-      <w:r>
-        <w:t>plotly.newplot</w:t>
-      </w:r>
-      <w:proofErr w:type="spellEnd"/>
-      <w:r>
-        <w:t xml:space="preserve">() (if new) and </w:t>
-      </w:r>
-      <w:proofErr w:type="spellStart"/>
-      <w:r>
-        <w:t>plotly.animate</w:t>
-      </w:r>
-      <w:proofErr w:type="spellEnd"/>
-      <w:r>
-        <w:t>/react (if false).</w:t>
-      </w:r>
-    </w:p>
-    <w:p/>
+        <w:t>()) function. Everything else is the same.</w:t>
+      </w:r>
+    </w:p>
     <w:sectPr>
+      <w:footerReference w:type="default" r:id="rId15"/>
       <w:pgSz w:w="11906" w:h="16838"/>
       <w:pgMar w:top="1440" w:right="1440" w:bottom="1440" w:left="1440" w:header="708" w:footer="708" w:gutter="0"/>
       <w:cols w:space="708"/>
@@ -1296,9 +4023,225 @@
 </w:document>
 </file>
 
+<file path=word/endnotes.xml><?xml version="1.0" encoding="utf-8"?>
+<w:endnotes xmlns:wpc="http://schemas.microsoft.com/office/word/2010/wordprocessingCanvas" xmlns:cx="http://schemas.microsoft.com/office/drawing/2014/chartex" xmlns:cx1="http://schemas.microsoft.com/office/drawing/2015/9/8/chartex" xmlns:cx2="http://schemas.microsoft.com/office/drawing/2015/10/21/chartex" xmlns:cx3="http://schemas.microsoft.com/office/drawing/2016/5/9/chartex" xmlns:cx4="http://schemas.microsoft.com/office/drawing/2016/5/10/chartex" xmlns:cx5="http://schemas.microsoft.com/office/drawing/2016/5/11/chartex" xmlns:cx6="http://schemas.microsoft.com/office/drawing/2016/5/12/chartex" xmlns:cx7="http://schemas.microsoft.com/office/drawing/2016/5/13/chartex" xmlns:cx8="http://schemas.microsoft.com/office/drawing/2016/5/14/chartex" xmlns:mc="http://schemas.openxmlformats.org/markup-compatibility/2006" xmlns:aink="http://schemas.microsoft.com/office/drawing/2016/ink" xmlns:am3d="http://schemas.microsoft.com/office/drawing/2017/model3d" xmlns:o="urn:schemas-microsoft-com:office:office" xmlns:r="http://schemas.openxmlformats.org/officeDocument/2006/relationships" xmlns:m="http://schemas.openxmlformats.org/officeDocument/2006/math" xmlns:v="urn:schemas-microsoft-com:vml" xmlns:wp14="http://schemas.microsoft.com/office/word/2010/wordprocessingDrawing" xmlns:wp="http://schemas.openxmlformats.org/drawingml/2006/wordprocessingDrawing" xmlns:w10="urn:schemas-microsoft-com:office:word" xmlns:w="http://schemas.openxmlformats.org/wordprocessingml/2006/main" xmlns:w14="http://schemas.microsoft.com/office/word/2010/wordml" xmlns:w15="http://schemas.microsoft.com/office/word/2012/wordml" xmlns:w16cid="http://schemas.microsoft.com/office/word/2016/wordml/cid" xmlns:w16se="http://schemas.microsoft.com/office/word/2015/wordml/symex" xmlns:wpg="http://schemas.microsoft.com/office/word/2010/wordprocessingGroup" xmlns:wpi="http://schemas.microsoft.com/office/word/2010/wordprocessingInk" xmlns:wne="http://schemas.microsoft.com/office/word/2006/wordml" xmlns:wps="http://schemas.microsoft.com/office/word/2010/wordprocessingShape" mc:Ignorable="w14 w15 w16se w16cid wp14">
+  <w:endnote w:type="separator" w:id="-1">
+    <w:p>
+      <w:pPr>
+        <w:spacing w:after="0" w:line="240" w:lineRule="auto"/>
+      </w:pPr>
+      <w:r>
+        <w:separator/>
+      </w:r>
+    </w:p>
+  </w:endnote>
+  <w:endnote w:type="continuationSeparator" w:id="0">
+    <w:p>
+      <w:pPr>
+        <w:spacing w:after="0" w:line="240" w:lineRule="auto"/>
+      </w:pPr>
+      <w:r>
+        <w:continuationSeparator/>
+      </w:r>
+    </w:p>
+  </w:endnote>
+</w:endnotes>
+</file>
+
+<file path=word/footer1.xml><?xml version="1.0" encoding="utf-8"?>
+<w:ftr xmlns:wpc="http://schemas.microsoft.com/office/word/2010/wordprocessingCanvas" xmlns:cx="http://schemas.microsoft.com/office/drawing/2014/chartex" xmlns:cx1="http://schemas.microsoft.com/office/drawing/2015/9/8/chartex" xmlns:cx2="http://schemas.microsoft.com/office/drawing/2015/10/21/chartex" xmlns:cx3="http://schemas.microsoft.com/office/drawing/2016/5/9/chartex" xmlns:cx4="http://schemas.microsoft.com/office/drawing/2016/5/10/chartex" xmlns:cx5="http://schemas.microsoft.com/office/drawing/2016/5/11/chartex" xmlns:cx6="http://schemas.microsoft.com/office/drawing/2016/5/12/chartex" xmlns:cx7="http://schemas.microsoft.com/office/drawing/2016/5/13/chartex" xmlns:cx8="http://schemas.microsoft.com/office/drawing/2016/5/14/chartex" xmlns:mc="http://schemas.openxmlformats.org/markup-compatibility/2006" xmlns:aink="http://schemas.microsoft.com/office/drawing/2016/ink" xmlns:am3d="http://schemas.microsoft.com/office/drawing/2017/model3d" xmlns:o="urn:schemas-microsoft-com:office:office" xmlns:r="http://schemas.openxmlformats.org/officeDocument/2006/relationships" xmlns:m="http://schemas.openxmlformats.org/officeDocument/2006/math" xmlns:v="urn:schemas-microsoft-com:vml" xmlns:wp14="http://schemas.microsoft.com/office/word/2010/wordprocessingDrawing" xmlns:wp="http://schemas.openxmlformats.org/drawingml/2006/wordprocessingDrawing" xmlns:w10="urn:schemas-microsoft-com:office:word" xmlns:w="http://schemas.openxmlformats.org/wordprocessingml/2006/main" xmlns:w14="http://schemas.microsoft.com/office/word/2010/wordml" xmlns:w15="http://schemas.microsoft.com/office/word/2012/wordml" xmlns:w16cid="http://schemas.microsoft.com/office/word/2016/wordml/cid" xmlns:w16se="http://schemas.microsoft.com/office/word/2015/wordml/symex" xmlns:wpg="http://schemas.microsoft.com/office/word/2010/wordprocessingGroup" xmlns:wpi="http://schemas.microsoft.com/office/word/2010/wordprocessingInk" xmlns:wne="http://schemas.microsoft.com/office/word/2006/wordml" xmlns:wps="http://schemas.microsoft.com/office/word/2010/wordprocessingShape" mc:Ignorable="w14 w15 w16se w16cid wp14">
+  <w:sdt>
+    <w:sdtPr>
+      <w:id w:val="990989049"/>
+      <w:docPartObj>
+        <w:docPartGallery w:val="Page Numbers (Bottom of Page)"/>
+        <w:docPartUnique/>
+      </w:docPartObj>
+    </w:sdtPr>
+    <w:sdtEndPr>
+      <w:rPr>
+        <w:noProof/>
+      </w:rPr>
+    </w:sdtEndPr>
+    <w:sdtContent>
+      <w:p>
+        <w:pPr>
+          <w:pStyle w:val="Footer"/>
+          <w:jc w:val="center"/>
+        </w:pPr>
+        <w:r>
+          <w:fldChar w:fldCharType="begin"/>
+        </w:r>
+        <w:r>
+          <w:instrText xml:space="preserve"> PAGE   \* MERGEFORMAT </w:instrText>
+        </w:r>
+        <w:r>
+          <w:fldChar w:fldCharType="separate"/>
+        </w:r>
+        <w:r>
+          <w:rPr>
+            <w:noProof/>
+          </w:rPr>
+          <w:t>2</w:t>
+        </w:r>
+        <w:r>
+          <w:rPr>
+            <w:noProof/>
+          </w:rPr>
+          <w:fldChar w:fldCharType="end"/>
+        </w:r>
+      </w:p>
+    </w:sdtContent>
+  </w:sdt>
+  <w:p>
+    <w:pPr>
+      <w:pStyle w:val="Footer"/>
+    </w:pPr>
+  </w:p>
+</w:ftr>
+</file>
+
+<file path=word/footnotes.xml><?xml version="1.0" encoding="utf-8"?>
+<w:footnotes xmlns:wpc="http://schemas.microsoft.com/office/word/2010/wordprocessingCanvas" xmlns:cx="http://schemas.microsoft.com/office/drawing/2014/chartex" xmlns:cx1="http://schemas.microsoft.com/office/drawing/2015/9/8/chartex" xmlns:cx2="http://schemas.microsoft.com/office/drawing/2015/10/21/chartex" xmlns:cx3="http://schemas.microsoft.com/office/drawing/2016/5/9/chartex" xmlns:cx4="http://schemas.microsoft.com/office/drawing/2016/5/10/chartex" xmlns:cx5="http://schemas.microsoft.com/office/drawing/2016/5/11/chartex" xmlns:cx6="http://schemas.microsoft.com/office/drawing/2016/5/12/chartex" xmlns:cx7="http://schemas.microsoft.com/office/drawing/2016/5/13/chartex" xmlns:cx8="http://schemas.microsoft.com/office/drawing/2016/5/14/chartex" xmlns:mc="http://schemas.openxmlformats.org/markup-compatibility/2006" xmlns:aink="http://schemas.microsoft.com/office/drawing/2016/ink" xmlns:am3d="http://schemas.microsoft.com/office/drawing/2017/model3d" xmlns:o="urn:schemas-microsoft-com:office:office" xmlns:r="http://schemas.openxmlformats.org/officeDocument/2006/relationships" xmlns:m="http://schemas.openxmlformats.org/officeDocument/2006/math" xmlns:v="urn:schemas-microsoft-com:vml" xmlns:wp14="http://schemas.microsoft.com/office/word/2010/wordprocessingDrawing" xmlns:wp="http://schemas.openxmlformats.org/drawingml/2006/wordprocessingDrawing" xmlns:w10="urn:schemas-microsoft-com:office:word" xmlns:w="http://schemas.openxmlformats.org/wordprocessingml/2006/main" xmlns:w14="http://schemas.microsoft.com/office/word/2010/wordml" xmlns:w15="http://schemas.microsoft.com/office/word/2012/wordml" xmlns:w16cid="http://schemas.microsoft.com/office/word/2016/wordml/cid" xmlns:w16se="http://schemas.microsoft.com/office/word/2015/wordml/symex" xmlns:wpg="http://schemas.microsoft.com/office/word/2010/wordprocessingGroup" xmlns:wpi="http://schemas.microsoft.com/office/word/2010/wordprocessingInk" xmlns:wne="http://schemas.microsoft.com/office/word/2006/wordml" xmlns:wps="http://schemas.microsoft.com/office/word/2010/wordprocessingShape" mc:Ignorable="w14 w15 w16se w16cid wp14">
+  <w:footnote w:type="separator" w:id="-1">
+    <w:p>
+      <w:pPr>
+        <w:spacing w:after="0" w:line="240" w:lineRule="auto"/>
+      </w:pPr>
+      <w:r>
+        <w:separator/>
+      </w:r>
+    </w:p>
+  </w:footnote>
+  <w:footnote w:type="continuationSeparator" w:id="0">
+    <w:p>
+      <w:pPr>
+        <w:spacing w:after="0" w:line="240" w:lineRule="auto"/>
+      </w:pPr>
+      <w:r>
+        <w:continuationSeparator/>
+      </w:r>
+    </w:p>
+  </w:footnote>
+</w:footnotes>
+</file>
+
 <file path=word/numbering.xml><?xml version="1.0" encoding="utf-8"?>
 <w:numbering xmlns:wpc="http://schemas.microsoft.com/office/word/2010/wordprocessingCanvas" xmlns:cx="http://schemas.microsoft.com/office/drawing/2014/chartex" xmlns:cx1="http://schemas.microsoft.com/office/drawing/2015/9/8/chartex" xmlns:cx2="http://schemas.microsoft.com/office/drawing/2015/10/21/chartex" xmlns:cx3="http://schemas.microsoft.com/office/drawing/2016/5/9/chartex" xmlns:cx4="http://schemas.microsoft.com/office/drawing/2016/5/10/chartex" xmlns:cx5="http://schemas.microsoft.com/office/drawing/2016/5/11/chartex" xmlns:cx6="http://schemas.microsoft.com/office/drawing/2016/5/12/chartex" xmlns:cx7="http://schemas.microsoft.com/office/drawing/2016/5/13/chartex" xmlns:cx8="http://schemas.microsoft.com/office/drawing/2016/5/14/chartex" xmlns:mc="http://schemas.openxmlformats.org/markup-compatibility/2006" xmlns:aink="http://schemas.microsoft.com/office/drawing/2016/ink" xmlns:am3d="http://schemas.microsoft.com/office/drawing/2017/model3d" xmlns:o="urn:schemas-microsoft-com:office:office" xmlns:r="http://schemas.openxmlformats.org/officeDocument/2006/relationships" xmlns:m="http://schemas.openxmlformats.org/officeDocument/2006/math" xmlns:v="urn:schemas-microsoft-com:vml" xmlns:wp14="http://schemas.microsoft.com/office/word/2010/wordprocessingDrawing" xmlns:wp="http://schemas.openxmlformats.org/drawingml/2006/wordprocessingDrawing" xmlns:w10="urn:schemas-microsoft-com:office:word" xmlns:w="http://schemas.openxmlformats.org/wordprocessingml/2006/main" xmlns:w14="http://schemas.microsoft.com/office/word/2010/wordml" xmlns:w15="http://schemas.microsoft.com/office/word/2012/wordml" xmlns:w16cid="http://schemas.microsoft.com/office/word/2016/wordml/cid" xmlns:w16se="http://schemas.microsoft.com/office/word/2015/wordml/symex" xmlns:wpg="http://schemas.microsoft.com/office/word/2010/wordprocessingGroup" xmlns:wpi="http://schemas.microsoft.com/office/word/2010/wordprocessingInk" xmlns:wne="http://schemas.microsoft.com/office/word/2006/wordml" xmlns:wps="http://schemas.microsoft.com/office/word/2010/wordprocessingShape" mc:Ignorable="w14 w15 w16se w16cid wp14">
   <w:abstractNum w:abstractNumId="0" w15:restartNumberingAfterBreak="0">
+    <w:nsid w:val="09CF70E0"/>
+    <w:multiLevelType w:val="hybridMultilevel"/>
+    <w:tmpl w:val="3A66DEC0"/>
+    <w:lvl w:ilvl="0" w:tplc="08090001">
+      <w:start w:val="1"/>
+      <w:numFmt w:val="bullet"/>
+      <w:lvlText w:val=""/>
+      <w:lvlJc w:val="left"/>
+      <w:pPr>
+        <w:ind w:left="720" w:hanging="360"/>
+      </w:pPr>
+      <w:rPr>
+        <w:rFonts w:ascii="Symbol" w:hAnsi="Symbol" w:hint="default"/>
+      </w:rPr>
+    </w:lvl>
+    <w:lvl w:ilvl="1" w:tplc="08090003" w:tentative="1">
+      <w:start w:val="1"/>
+      <w:numFmt w:val="bullet"/>
+      <w:lvlText w:val="o"/>
+      <w:lvlJc w:val="left"/>
+      <w:pPr>
+        <w:ind w:left="1440" w:hanging="360"/>
+      </w:pPr>
+      <w:rPr>
+        <w:rFonts w:ascii="Courier New" w:hAnsi="Courier New" w:cs="Courier New" w:hint="default"/>
+      </w:rPr>
+    </w:lvl>
+    <w:lvl w:ilvl="2" w:tplc="08090005" w:tentative="1">
+      <w:start w:val="1"/>
+      <w:numFmt w:val="bullet"/>
+      <w:lvlText w:val=""/>
+      <w:lvlJc w:val="left"/>
+      <w:pPr>
+        <w:ind w:left="2160" w:hanging="360"/>
+      </w:pPr>
+      <w:rPr>
+        <w:rFonts w:ascii="Wingdings" w:hAnsi="Wingdings" w:hint="default"/>
+      </w:rPr>
+    </w:lvl>
+    <w:lvl w:ilvl="3" w:tplc="08090001" w:tentative="1">
+      <w:start w:val="1"/>
+      <w:numFmt w:val="bullet"/>
+      <w:lvlText w:val=""/>
+      <w:lvlJc w:val="left"/>
+      <w:pPr>
+        <w:ind w:left="2880" w:hanging="360"/>
+      </w:pPr>
+      <w:rPr>
+        <w:rFonts w:ascii="Symbol" w:hAnsi="Symbol" w:hint="default"/>
+      </w:rPr>
+    </w:lvl>
+    <w:lvl w:ilvl="4" w:tplc="08090003" w:tentative="1">
+      <w:start w:val="1"/>
+      <w:numFmt w:val="bullet"/>
+      <w:lvlText w:val="o"/>
+      <w:lvlJc w:val="left"/>
+      <w:pPr>
+        <w:ind w:left="3600" w:hanging="360"/>
+      </w:pPr>
+      <w:rPr>
+        <w:rFonts w:ascii="Courier New" w:hAnsi="Courier New" w:cs="Courier New" w:hint="default"/>
+      </w:rPr>
+    </w:lvl>
+    <w:lvl w:ilvl="5" w:tplc="08090005" w:tentative="1">
+      <w:start w:val="1"/>
+      <w:numFmt w:val="bullet"/>
+      <w:lvlText w:val=""/>
+      <w:lvlJc w:val="left"/>
+      <w:pPr>
+        <w:ind w:left="4320" w:hanging="360"/>
+      </w:pPr>
+      <w:rPr>
+        <w:rFonts w:ascii="Wingdings" w:hAnsi="Wingdings" w:hint="default"/>
+      </w:rPr>
+    </w:lvl>
+    <w:lvl w:ilvl="6" w:tplc="08090001" w:tentative="1">
+      <w:start w:val="1"/>
+      <w:numFmt w:val="bullet"/>
+      <w:lvlText w:val=""/>
+      <w:lvlJc w:val="left"/>
+      <w:pPr>
+        <w:ind w:left="5040" w:hanging="360"/>
+      </w:pPr>
+      <w:rPr>
+        <w:rFonts w:ascii="Symbol" w:hAnsi="Symbol" w:hint="default"/>
+      </w:rPr>
+    </w:lvl>
+    <w:lvl w:ilvl="7" w:tplc="08090003" w:tentative="1">
+      <w:start w:val="1"/>
+      <w:numFmt w:val="bullet"/>
+      <w:lvlText w:val="o"/>
+      <w:lvlJc w:val="left"/>
+      <w:pPr>
+        <w:ind w:left="5760" w:hanging="360"/>
+      </w:pPr>
+      <w:rPr>
+        <w:rFonts w:ascii="Courier New" w:hAnsi="Courier New" w:cs="Courier New" w:hint="default"/>
+      </w:rPr>
+    </w:lvl>
+    <w:lvl w:ilvl="8" w:tplc="08090005" w:tentative="1">
+      <w:start w:val="1"/>
+      <w:numFmt w:val="bullet"/>
+      <w:lvlText w:val=""/>
+      <w:lvlJc w:val="left"/>
+      <w:pPr>
+        <w:ind w:left="6480" w:hanging="360"/>
+      </w:pPr>
+      <w:rPr>
+        <w:rFonts w:ascii="Wingdings" w:hAnsi="Wingdings" w:hint="default"/>
+      </w:rPr>
+    </w:lvl>
+  </w:abstractNum>
+  <w:abstractNum w:abstractNumId="1" w15:restartNumberingAfterBreak="0">
     <w:nsid w:val="0D5D4995"/>
     <w:multiLevelType w:val="hybridMultilevel"/>
     <w:tmpl w:val="D4740814"/>
@@ -1411,7 +4354,459 @@
       </w:rPr>
     </w:lvl>
   </w:abstractNum>
-  <w:abstractNum w:abstractNumId="1" w15:restartNumberingAfterBreak="0">
+  <w:abstractNum w:abstractNumId="2" w15:restartNumberingAfterBreak="0">
+    <w:nsid w:val="1C4B1F01"/>
+    <w:multiLevelType w:val="hybridMultilevel"/>
+    <w:tmpl w:val="3CD63F06"/>
+    <w:lvl w:ilvl="0" w:tplc="08090001">
+      <w:start w:val="1"/>
+      <w:numFmt w:val="bullet"/>
+      <w:lvlText w:val=""/>
+      <w:lvlJc w:val="left"/>
+      <w:pPr>
+        <w:ind w:left="720" w:hanging="360"/>
+      </w:pPr>
+      <w:rPr>
+        <w:rFonts w:ascii="Symbol" w:hAnsi="Symbol" w:hint="default"/>
+      </w:rPr>
+    </w:lvl>
+    <w:lvl w:ilvl="1" w:tplc="08090003">
+      <w:start w:val="1"/>
+      <w:numFmt w:val="bullet"/>
+      <w:lvlText w:val="o"/>
+      <w:lvlJc w:val="left"/>
+      <w:pPr>
+        <w:ind w:left="1440" w:hanging="360"/>
+      </w:pPr>
+      <w:rPr>
+        <w:rFonts w:ascii="Courier New" w:hAnsi="Courier New" w:cs="Courier New" w:hint="default"/>
+      </w:rPr>
+    </w:lvl>
+    <w:lvl w:ilvl="2" w:tplc="08090005" w:tentative="1">
+      <w:start w:val="1"/>
+      <w:numFmt w:val="bullet"/>
+      <w:lvlText w:val=""/>
+      <w:lvlJc w:val="left"/>
+      <w:pPr>
+        <w:ind w:left="2160" w:hanging="360"/>
+      </w:pPr>
+      <w:rPr>
+        <w:rFonts w:ascii="Wingdings" w:hAnsi="Wingdings" w:hint="default"/>
+      </w:rPr>
+    </w:lvl>
+    <w:lvl w:ilvl="3" w:tplc="08090001" w:tentative="1">
+      <w:start w:val="1"/>
+      <w:numFmt w:val="bullet"/>
+      <w:lvlText w:val=""/>
+      <w:lvlJc w:val="left"/>
+      <w:pPr>
+        <w:ind w:left="2880" w:hanging="360"/>
+      </w:pPr>
+      <w:rPr>
+        <w:rFonts w:ascii="Symbol" w:hAnsi="Symbol" w:hint="default"/>
+      </w:rPr>
+    </w:lvl>
+    <w:lvl w:ilvl="4" w:tplc="08090003" w:tentative="1">
+      <w:start w:val="1"/>
+      <w:numFmt w:val="bullet"/>
+      <w:lvlText w:val="o"/>
+      <w:lvlJc w:val="left"/>
+      <w:pPr>
+        <w:ind w:left="3600" w:hanging="360"/>
+      </w:pPr>
+      <w:rPr>
+        <w:rFonts w:ascii="Courier New" w:hAnsi="Courier New" w:cs="Courier New" w:hint="default"/>
+      </w:rPr>
+    </w:lvl>
+    <w:lvl w:ilvl="5" w:tplc="08090005" w:tentative="1">
+      <w:start w:val="1"/>
+      <w:numFmt w:val="bullet"/>
+      <w:lvlText w:val=""/>
+      <w:lvlJc w:val="left"/>
+      <w:pPr>
+        <w:ind w:left="4320" w:hanging="360"/>
+      </w:pPr>
+      <w:rPr>
+        <w:rFonts w:ascii="Wingdings" w:hAnsi="Wingdings" w:hint="default"/>
+      </w:rPr>
+    </w:lvl>
+    <w:lvl w:ilvl="6" w:tplc="08090001" w:tentative="1">
+      <w:start w:val="1"/>
+      <w:numFmt w:val="bullet"/>
+      <w:lvlText w:val=""/>
+      <w:lvlJc w:val="left"/>
+      <w:pPr>
+        <w:ind w:left="5040" w:hanging="360"/>
+      </w:pPr>
+      <w:rPr>
+        <w:rFonts w:ascii="Symbol" w:hAnsi="Symbol" w:hint="default"/>
+      </w:rPr>
+    </w:lvl>
+    <w:lvl w:ilvl="7" w:tplc="08090003" w:tentative="1">
+      <w:start w:val="1"/>
+      <w:numFmt w:val="bullet"/>
+      <w:lvlText w:val="o"/>
+      <w:lvlJc w:val="left"/>
+      <w:pPr>
+        <w:ind w:left="5760" w:hanging="360"/>
+      </w:pPr>
+      <w:rPr>
+        <w:rFonts w:ascii="Courier New" w:hAnsi="Courier New" w:cs="Courier New" w:hint="default"/>
+      </w:rPr>
+    </w:lvl>
+    <w:lvl w:ilvl="8" w:tplc="08090005" w:tentative="1">
+      <w:start w:val="1"/>
+      <w:numFmt w:val="bullet"/>
+      <w:lvlText w:val=""/>
+      <w:lvlJc w:val="left"/>
+      <w:pPr>
+        <w:ind w:left="6480" w:hanging="360"/>
+      </w:pPr>
+      <w:rPr>
+        <w:rFonts w:ascii="Wingdings" w:hAnsi="Wingdings" w:hint="default"/>
+      </w:rPr>
+    </w:lvl>
+  </w:abstractNum>
+  <w:abstractNum w:abstractNumId="3" w15:restartNumberingAfterBreak="0">
+    <w:nsid w:val="27093C7E"/>
+    <w:multiLevelType w:val="hybridMultilevel"/>
+    <w:tmpl w:val="F612B962"/>
+    <w:lvl w:ilvl="0" w:tplc="08090001">
+      <w:start w:val="1"/>
+      <w:numFmt w:val="bullet"/>
+      <w:lvlText w:val=""/>
+      <w:lvlJc w:val="left"/>
+      <w:pPr>
+        <w:ind w:left="360" w:hanging="360"/>
+      </w:pPr>
+      <w:rPr>
+        <w:rFonts w:ascii="Symbol" w:hAnsi="Symbol" w:hint="default"/>
+      </w:rPr>
+    </w:lvl>
+    <w:lvl w:ilvl="1" w:tplc="08090003" w:tentative="1">
+      <w:start w:val="1"/>
+      <w:numFmt w:val="bullet"/>
+      <w:lvlText w:val="o"/>
+      <w:lvlJc w:val="left"/>
+      <w:pPr>
+        <w:ind w:left="1080" w:hanging="360"/>
+      </w:pPr>
+      <w:rPr>
+        <w:rFonts w:ascii="Courier New" w:hAnsi="Courier New" w:cs="Courier New" w:hint="default"/>
+      </w:rPr>
+    </w:lvl>
+    <w:lvl w:ilvl="2" w:tplc="08090005" w:tentative="1">
+      <w:start w:val="1"/>
+      <w:numFmt w:val="bullet"/>
+      <w:lvlText w:val=""/>
+      <w:lvlJc w:val="left"/>
+      <w:pPr>
+        <w:ind w:left="1800" w:hanging="360"/>
+      </w:pPr>
+      <w:rPr>
+        <w:rFonts w:ascii="Wingdings" w:hAnsi="Wingdings" w:hint="default"/>
+      </w:rPr>
+    </w:lvl>
+    <w:lvl w:ilvl="3" w:tplc="08090001" w:tentative="1">
+      <w:start w:val="1"/>
+      <w:numFmt w:val="bullet"/>
+      <w:lvlText w:val=""/>
+      <w:lvlJc w:val="left"/>
+      <w:pPr>
+        <w:ind w:left="2520" w:hanging="360"/>
+      </w:pPr>
+      <w:rPr>
+        <w:rFonts w:ascii="Symbol" w:hAnsi="Symbol" w:hint="default"/>
+      </w:rPr>
+    </w:lvl>
+    <w:lvl w:ilvl="4" w:tplc="08090003" w:tentative="1">
+      <w:start w:val="1"/>
+      <w:numFmt w:val="bullet"/>
+      <w:lvlText w:val="o"/>
+      <w:lvlJc w:val="left"/>
+      <w:pPr>
+        <w:ind w:left="3240" w:hanging="360"/>
+      </w:pPr>
+      <w:rPr>
+        <w:rFonts w:ascii="Courier New" w:hAnsi="Courier New" w:cs="Courier New" w:hint="default"/>
+      </w:rPr>
+    </w:lvl>
+    <w:lvl w:ilvl="5" w:tplc="08090005" w:tentative="1">
+      <w:start w:val="1"/>
+      <w:numFmt w:val="bullet"/>
+      <w:lvlText w:val=""/>
+      <w:lvlJc w:val="left"/>
+      <w:pPr>
+        <w:ind w:left="3960" w:hanging="360"/>
+      </w:pPr>
+      <w:rPr>
+        <w:rFonts w:ascii="Wingdings" w:hAnsi="Wingdings" w:hint="default"/>
+      </w:rPr>
+    </w:lvl>
+    <w:lvl w:ilvl="6" w:tplc="08090001" w:tentative="1">
+      <w:start w:val="1"/>
+      <w:numFmt w:val="bullet"/>
+      <w:lvlText w:val=""/>
+      <w:lvlJc w:val="left"/>
+      <w:pPr>
+        <w:ind w:left="4680" w:hanging="360"/>
+      </w:pPr>
+      <w:rPr>
+        <w:rFonts w:ascii="Symbol" w:hAnsi="Symbol" w:hint="default"/>
+      </w:rPr>
+    </w:lvl>
+    <w:lvl w:ilvl="7" w:tplc="08090003" w:tentative="1">
+      <w:start w:val="1"/>
+      <w:numFmt w:val="bullet"/>
+      <w:lvlText w:val="o"/>
+      <w:lvlJc w:val="left"/>
+      <w:pPr>
+        <w:ind w:left="5400" w:hanging="360"/>
+      </w:pPr>
+      <w:rPr>
+        <w:rFonts w:ascii="Courier New" w:hAnsi="Courier New" w:cs="Courier New" w:hint="default"/>
+      </w:rPr>
+    </w:lvl>
+    <w:lvl w:ilvl="8" w:tplc="08090005" w:tentative="1">
+      <w:start w:val="1"/>
+      <w:numFmt w:val="bullet"/>
+      <w:lvlText w:val=""/>
+      <w:lvlJc w:val="left"/>
+      <w:pPr>
+        <w:ind w:left="6120" w:hanging="360"/>
+      </w:pPr>
+      <w:rPr>
+        <w:rFonts w:ascii="Wingdings" w:hAnsi="Wingdings" w:hint="default"/>
+      </w:rPr>
+    </w:lvl>
+  </w:abstractNum>
+  <w:abstractNum w:abstractNumId="4" w15:restartNumberingAfterBreak="0">
+    <w:nsid w:val="40CC13E1"/>
+    <w:multiLevelType w:val="hybridMultilevel"/>
+    <w:tmpl w:val="B4906E80"/>
+    <w:lvl w:ilvl="0" w:tplc="08090001">
+      <w:start w:val="1"/>
+      <w:numFmt w:val="bullet"/>
+      <w:lvlText w:val=""/>
+      <w:lvlJc w:val="left"/>
+      <w:pPr>
+        <w:ind w:left="720" w:hanging="360"/>
+      </w:pPr>
+      <w:rPr>
+        <w:rFonts w:ascii="Symbol" w:hAnsi="Symbol" w:hint="default"/>
+      </w:rPr>
+    </w:lvl>
+    <w:lvl w:ilvl="1" w:tplc="08090003">
+      <w:start w:val="1"/>
+      <w:numFmt w:val="bullet"/>
+      <w:lvlText w:val="o"/>
+      <w:lvlJc w:val="left"/>
+      <w:pPr>
+        <w:ind w:left="1440" w:hanging="360"/>
+      </w:pPr>
+      <w:rPr>
+        <w:rFonts w:ascii="Courier New" w:hAnsi="Courier New" w:cs="Courier New" w:hint="default"/>
+      </w:rPr>
+    </w:lvl>
+    <w:lvl w:ilvl="2" w:tplc="08090005" w:tentative="1">
+      <w:start w:val="1"/>
+      <w:numFmt w:val="bullet"/>
+      <w:lvlText w:val=""/>
+      <w:lvlJc w:val="left"/>
+      <w:pPr>
+        <w:ind w:left="2160" w:hanging="360"/>
+      </w:pPr>
+      <w:rPr>
+        <w:rFonts w:ascii="Wingdings" w:hAnsi="Wingdings" w:hint="default"/>
+      </w:rPr>
+    </w:lvl>
+    <w:lvl w:ilvl="3" w:tplc="08090001" w:tentative="1">
+      <w:start w:val="1"/>
+      <w:numFmt w:val="bullet"/>
+      <w:lvlText w:val=""/>
+      <w:lvlJc w:val="left"/>
+      <w:pPr>
+        <w:ind w:left="2880" w:hanging="360"/>
+      </w:pPr>
+      <w:rPr>
+        <w:rFonts w:ascii="Symbol" w:hAnsi="Symbol" w:hint="default"/>
+      </w:rPr>
+    </w:lvl>
+    <w:lvl w:ilvl="4" w:tplc="08090003" w:tentative="1">
+      <w:start w:val="1"/>
+      <w:numFmt w:val="bullet"/>
+      <w:lvlText w:val="o"/>
+      <w:lvlJc w:val="left"/>
+      <w:pPr>
+        <w:ind w:left="3600" w:hanging="360"/>
+      </w:pPr>
+      <w:rPr>
+        <w:rFonts w:ascii="Courier New" w:hAnsi="Courier New" w:cs="Courier New" w:hint="default"/>
+      </w:rPr>
+    </w:lvl>
+    <w:lvl w:ilvl="5" w:tplc="08090005" w:tentative="1">
+      <w:start w:val="1"/>
+      <w:numFmt w:val="bullet"/>
+      <w:lvlText w:val=""/>
+      <w:lvlJc w:val="left"/>
+      <w:pPr>
+        <w:ind w:left="4320" w:hanging="360"/>
+      </w:pPr>
+      <w:rPr>
+        <w:rFonts w:ascii="Wingdings" w:hAnsi="Wingdings" w:hint="default"/>
+      </w:rPr>
+    </w:lvl>
+    <w:lvl w:ilvl="6" w:tplc="08090001" w:tentative="1">
+      <w:start w:val="1"/>
+      <w:numFmt w:val="bullet"/>
+      <w:lvlText w:val=""/>
+      <w:lvlJc w:val="left"/>
+      <w:pPr>
+        <w:ind w:left="5040" w:hanging="360"/>
+      </w:pPr>
+      <w:rPr>
+        <w:rFonts w:ascii="Symbol" w:hAnsi="Symbol" w:hint="default"/>
+      </w:rPr>
+    </w:lvl>
+    <w:lvl w:ilvl="7" w:tplc="08090003" w:tentative="1">
+      <w:start w:val="1"/>
+      <w:numFmt w:val="bullet"/>
+      <w:lvlText w:val="o"/>
+      <w:lvlJc w:val="left"/>
+      <w:pPr>
+        <w:ind w:left="5760" w:hanging="360"/>
+      </w:pPr>
+      <w:rPr>
+        <w:rFonts w:ascii="Courier New" w:hAnsi="Courier New" w:cs="Courier New" w:hint="default"/>
+      </w:rPr>
+    </w:lvl>
+    <w:lvl w:ilvl="8" w:tplc="08090005" w:tentative="1">
+      <w:start w:val="1"/>
+      <w:numFmt w:val="bullet"/>
+      <w:lvlText w:val=""/>
+      <w:lvlJc w:val="left"/>
+      <w:pPr>
+        <w:ind w:left="6480" w:hanging="360"/>
+      </w:pPr>
+      <w:rPr>
+        <w:rFonts w:ascii="Wingdings" w:hAnsi="Wingdings" w:hint="default"/>
+      </w:rPr>
+    </w:lvl>
+  </w:abstractNum>
+  <w:abstractNum w:abstractNumId="5" w15:restartNumberingAfterBreak="0">
+    <w:nsid w:val="5E035EE5"/>
+    <w:multiLevelType w:val="hybridMultilevel"/>
+    <w:tmpl w:val="80F48158"/>
+    <w:lvl w:ilvl="0" w:tplc="08090001">
+      <w:start w:val="1"/>
+      <w:numFmt w:val="bullet"/>
+      <w:lvlText w:val=""/>
+      <w:lvlJc w:val="left"/>
+      <w:pPr>
+        <w:ind w:left="720" w:hanging="360"/>
+      </w:pPr>
+      <w:rPr>
+        <w:rFonts w:ascii="Symbol" w:hAnsi="Symbol" w:hint="default"/>
+      </w:rPr>
+    </w:lvl>
+    <w:lvl w:ilvl="1" w:tplc="08090003" w:tentative="1">
+      <w:start w:val="1"/>
+      <w:numFmt w:val="bullet"/>
+      <w:lvlText w:val="o"/>
+      <w:lvlJc w:val="left"/>
+      <w:pPr>
+        <w:ind w:left="1440" w:hanging="360"/>
+      </w:pPr>
+      <w:rPr>
+        <w:rFonts w:ascii="Courier New" w:hAnsi="Courier New" w:cs="Courier New" w:hint="default"/>
+      </w:rPr>
+    </w:lvl>
+    <w:lvl w:ilvl="2" w:tplc="08090005" w:tentative="1">
+      <w:start w:val="1"/>
+      <w:numFmt w:val="bullet"/>
+      <w:lvlText w:val=""/>
+      <w:lvlJc w:val="left"/>
+      <w:pPr>
+        <w:ind w:left="2160" w:hanging="360"/>
+      </w:pPr>
+      <w:rPr>
+        <w:rFonts w:ascii="Wingdings" w:hAnsi="Wingdings" w:hint="default"/>
+      </w:rPr>
+    </w:lvl>
+    <w:lvl w:ilvl="3" w:tplc="08090001" w:tentative="1">
+      <w:start w:val="1"/>
+      <w:numFmt w:val="bullet"/>
+      <w:lvlText w:val=""/>
+      <w:lvlJc w:val="left"/>
+      <w:pPr>
+        <w:ind w:left="2880" w:hanging="360"/>
+      </w:pPr>
+      <w:rPr>
+        <w:rFonts w:ascii="Symbol" w:hAnsi="Symbol" w:hint="default"/>
+      </w:rPr>
+    </w:lvl>
+    <w:lvl w:ilvl="4" w:tplc="08090003" w:tentative="1">
+      <w:start w:val="1"/>
+      <w:numFmt w:val="bullet"/>
+      <w:lvlText w:val="o"/>
+      <w:lvlJc w:val="left"/>
+      <w:pPr>
+        <w:ind w:left="3600" w:hanging="360"/>
+      </w:pPr>
+      <w:rPr>
+        <w:rFonts w:ascii="Courier New" w:hAnsi="Courier New" w:cs="Courier New" w:hint="default"/>
+      </w:rPr>
+    </w:lvl>
+    <w:lvl w:ilvl="5" w:tplc="08090005" w:tentative="1">
+      <w:start w:val="1"/>
+      <w:numFmt w:val="bullet"/>
+      <w:lvlText w:val=""/>
+      <w:lvlJc w:val="left"/>
+      <w:pPr>
+        <w:ind w:left="4320" w:hanging="360"/>
+      </w:pPr>
+      <w:rPr>
+        <w:rFonts w:ascii="Wingdings" w:hAnsi="Wingdings" w:hint="default"/>
+      </w:rPr>
+    </w:lvl>
+    <w:lvl w:ilvl="6" w:tplc="08090001" w:tentative="1">
+      <w:start w:val="1"/>
+      <w:numFmt w:val="bullet"/>
+      <w:lvlText w:val=""/>
+      <w:lvlJc w:val="left"/>
+      <w:pPr>
+        <w:ind w:left="5040" w:hanging="360"/>
+      </w:pPr>
+      <w:rPr>
+        <w:rFonts w:ascii="Symbol" w:hAnsi="Symbol" w:hint="default"/>
+      </w:rPr>
+    </w:lvl>
+    <w:lvl w:ilvl="7" w:tplc="08090003" w:tentative="1">
+      <w:start w:val="1"/>
+      <w:numFmt w:val="bullet"/>
+      <w:lvlText w:val="o"/>
+      <w:lvlJc w:val="left"/>
+      <w:pPr>
+        <w:ind w:left="5760" w:hanging="360"/>
+      </w:pPr>
+      <w:rPr>
+        <w:rFonts w:ascii="Courier New" w:hAnsi="Courier New" w:cs="Courier New" w:hint="default"/>
+      </w:rPr>
+    </w:lvl>
+    <w:lvl w:ilvl="8" w:tplc="08090005" w:tentative="1">
+      <w:start w:val="1"/>
+      <w:numFmt w:val="bullet"/>
+      <w:lvlText w:val=""/>
+      <w:lvlJc w:val="left"/>
+      <w:pPr>
+        <w:ind w:left="6480" w:hanging="360"/>
+      </w:pPr>
+      <w:rPr>
+        <w:rFonts w:ascii="Wingdings" w:hAnsi="Wingdings" w:hint="default"/>
+      </w:rPr>
+    </w:lvl>
+  </w:abstractNum>
+  <w:abstractNum w:abstractNumId="6" w15:restartNumberingAfterBreak="0">
     <w:nsid w:val="5E3E4727"/>
     <w:multiLevelType w:val="hybridMultilevel"/>
     <w:tmpl w:val="C9DEBF72"/>
@@ -1524,7 +4919,7 @@
       </w:rPr>
     </w:lvl>
   </w:abstractNum>
-  <w:abstractNum w:abstractNumId="2" w15:restartNumberingAfterBreak="0">
+  <w:abstractNum w:abstractNumId="7" w15:restartNumberingAfterBreak="0">
     <w:nsid w:val="6902367B"/>
     <w:multiLevelType w:val="hybridMultilevel"/>
     <w:tmpl w:val="7C3A2DA6"/>
@@ -1638,12 +5033,27 @@
     </w:lvl>
   </w:abstractNum>
   <w:num w:numId="1">
+    <w:abstractNumId w:val="7"/>
+  </w:num>
+  <w:num w:numId="2">
+    <w:abstractNumId w:val="6"/>
+  </w:num>
+  <w:num w:numId="3">
+    <w:abstractNumId w:val="1"/>
+  </w:num>
+  <w:num w:numId="4">
     <w:abstractNumId w:val="2"/>
   </w:num>
-  <w:num w:numId="2">
-    <w:abstractNumId w:val="1"/>
+  <w:num w:numId="5">
+    <w:abstractNumId w:val="3"/>
   </w:num>
-  <w:num w:numId="3">
+  <w:num w:numId="6">
+    <w:abstractNumId w:val="4"/>
+  </w:num>
+  <w:num w:numId="7">
+    <w:abstractNumId w:val="5"/>
+  </w:num>
+  <w:num w:numId="8">
     <w:abstractNumId w:val="0"/>
   </w:num>
 </w:numbering>
@@ -2123,6 +5533,119 @@
       <w:lang w:val="en-US"/>
     </w:rPr>
   </w:style>
+  <w:style w:type="table" w:styleId="TableGrid">
+    <w:name w:val="Table Grid"/>
+    <w:basedOn w:val="TableNormal"/>
+    <w:uiPriority w:val="39"/>
+    <w:rsid w:val="005B101C"/>
+    <w:pPr>
+      <w:spacing w:after="0" w:line="240" w:lineRule="auto"/>
+    </w:pPr>
+    <w:tblPr>
+      <w:tblBorders>
+        <w:top w:val="single" w:sz="4" w:space="0" w:color="auto"/>
+        <w:left w:val="single" w:sz="4" w:space="0" w:color="auto"/>
+        <w:bottom w:val="single" w:sz="4" w:space="0" w:color="auto"/>
+        <w:right w:val="single" w:sz="4" w:space="0" w:color="auto"/>
+        <w:insideH w:val="single" w:sz="4" w:space="0" w:color="auto"/>
+        <w:insideV w:val="single" w:sz="4" w:space="0" w:color="auto"/>
+      </w:tblBorders>
+    </w:tblPr>
+  </w:style>
+  <w:style w:type="paragraph" w:styleId="HTMLPreformatted">
+    <w:name w:val="HTML Preformatted"/>
+    <w:basedOn w:val="Normal"/>
+    <w:link w:val="HTMLPreformattedChar"/>
+    <w:uiPriority w:val="99"/>
+    <w:semiHidden/>
+    <w:unhideWhenUsed/>
+    <w:rsid w:val="00E109DD"/>
+    <w:pPr>
+      <w:tabs>
+        <w:tab w:val="left" w:pos="916"/>
+        <w:tab w:val="left" w:pos="1832"/>
+        <w:tab w:val="left" w:pos="2748"/>
+        <w:tab w:val="left" w:pos="3664"/>
+        <w:tab w:val="left" w:pos="4580"/>
+        <w:tab w:val="left" w:pos="5496"/>
+        <w:tab w:val="left" w:pos="6412"/>
+        <w:tab w:val="left" w:pos="7328"/>
+        <w:tab w:val="left" w:pos="8244"/>
+        <w:tab w:val="left" w:pos="9160"/>
+        <w:tab w:val="left" w:pos="10076"/>
+        <w:tab w:val="left" w:pos="10992"/>
+        <w:tab w:val="left" w:pos="11908"/>
+        <w:tab w:val="left" w:pos="12824"/>
+        <w:tab w:val="left" w:pos="13740"/>
+        <w:tab w:val="left" w:pos="14656"/>
+      </w:tabs>
+      <w:spacing w:after="0" w:line="240" w:lineRule="auto"/>
+    </w:pPr>
+    <w:rPr>
+      <w:rFonts w:ascii="Courier New" w:eastAsia="Times New Roman" w:hAnsi="Courier New" w:cs="Courier New"/>
+      <w:sz w:val="20"/>
+      <w:szCs w:val="20"/>
+      <w:lang w:eastAsia="en-GB"/>
+    </w:rPr>
+  </w:style>
+  <w:style w:type="character" w:customStyle="1" w:styleId="HTMLPreformattedChar">
+    <w:name w:val="HTML Preformatted Char"/>
+    <w:basedOn w:val="DefaultParagraphFont"/>
+    <w:link w:val="HTMLPreformatted"/>
+    <w:uiPriority w:val="99"/>
+    <w:semiHidden/>
+    <w:rsid w:val="00E109DD"/>
+    <w:rPr>
+      <w:rFonts w:ascii="Courier New" w:eastAsia="Times New Roman" w:hAnsi="Courier New" w:cs="Courier New"/>
+      <w:sz w:val="20"/>
+      <w:szCs w:val="20"/>
+      <w:lang w:eastAsia="en-GB"/>
+    </w:rPr>
+  </w:style>
+  <w:style w:type="paragraph" w:styleId="Header">
+    <w:name w:val="header"/>
+    <w:basedOn w:val="Normal"/>
+    <w:link w:val="HeaderChar"/>
+    <w:uiPriority w:val="99"/>
+    <w:unhideWhenUsed/>
+    <w:rsid w:val="00983B03"/>
+    <w:pPr>
+      <w:tabs>
+        <w:tab w:val="center" w:pos="4513"/>
+        <w:tab w:val="right" w:pos="9026"/>
+      </w:tabs>
+      <w:spacing w:after="0" w:line="240" w:lineRule="auto"/>
+    </w:pPr>
+  </w:style>
+  <w:style w:type="character" w:customStyle="1" w:styleId="HeaderChar">
+    <w:name w:val="Header Char"/>
+    <w:basedOn w:val="DefaultParagraphFont"/>
+    <w:link w:val="Header"/>
+    <w:uiPriority w:val="99"/>
+    <w:rsid w:val="00983B03"/>
+  </w:style>
+  <w:style w:type="paragraph" w:styleId="Footer">
+    <w:name w:val="footer"/>
+    <w:basedOn w:val="Normal"/>
+    <w:link w:val="FooterChar"/>
+    <w:uiPriority w:val="99"/>
+    <w:unhideWhenUsed/>
+    <w:rsid w:val="00983B03"/>
+    <w:pPr>
+      <w:tabs>
+        <w:tab w:val="center" w:pos="4513"/>
+        <w:tab w:val="right" w:pos="9026"/>
+      </w:tabs>
+      <w:spacing w:after="0" w:line="240" w:lineRule="auto"/>
+    </w:pPr>
+  </w:style>
+  <w:style w:type="character" w:customStyle="1" w:styleId="FooterChar">
+    <w:name w:val="Footer Char"/>
+    <w:basedOn w:val="DefaultParagraphFont"/>
+    <w:link w:val="Footer"/>
+    <w:uiPriority w:val="99"/>
+    <w:rsid w:val="00983B03"/>
+  </w:style>
 </w:styles>
 </file>
 

</xml_diff>